<commit_message>
refs #650 refs #651
</commit_message>
<xml_diff>
--- a/doc/Bericht/05_Technischer Bericht/03_Vorstudie/Vorstudie christina.docx
+++ b/doc/Bericht/05_Technischer Bericht/03_Vorstudie/Vorstudie christina.docx
@@ -298,12 +298,14 @@
                 <w:lang w:val="en-US"/>
               </w:rPr>
             </w:pPr>
+            <w:proofErr w:type="spellStart"/>
             <w:r>
               <w:rPr>
                 <w:lang w:val="en-US"/>
               </w:rPr>
               <w:t>Befragung</w:t>
             </w:r>
+            <w:proofErr w:type="spellEnd"/>
             <w:r>
               <w:rPr>
                 <w:lang w:val="en-US"/>
@@ -322,23 +324,40 @@
               </w:rPr>
               <w:t xml:space="preserve"> </w:t>
             </w:r>
+            <w:proofErr w:type="spellStart"/>
             <w:r>
               <w:rPr>
                 <w:lang w:val="en-US"/>
               </w:rPr>
               <w:t>Testsetup</w:t>
             </w:r>
+            <w:proofErr w:type="spellEnd"/>
             <w:r>
               <w:rPr>
                 <w:lang w:val="en-US"/>
               </w:rPr>
-              <w:t>, Review Passanten</w:t>
-            </w:r>
+              <w:t xml:space="preserve">, Review </w:t>
+            </w:r>
+            <w:proofErr w:type="spellStart"/>
             <w:r>
               <w:rPr>
                 <w:lang w:val="en-US"/>
               </w:rPr>
-              <w:t xml:space="preserve"> A</w:t>
+              <w:t>Passanten</w:t>
+            </w:r>
+            <w:proofErr w:type="spellEnd"/>
+            <w:r>
+              <w:rPr>
+                <w:lang w:val="en-US"/>
+              </w:rPr>
+              <w:t xml:space="preserve"> </w:t>
+            </w:r>
+            <w:proofErr w:type="spellStart"/>
+            <w:r>
+              <w:rPr>
+                <w:lang w:val="en-US"/>
+              </w:rPr>
+              <w:t>A</w:t>
             </w:r>
             <w:r>
               <w:rPr>
@@ -346,6 +365,7 @@
               </w:rPr>
               <w:t>nalyse</w:t>
             </w:r>
+            <w:proofErr w:type="spellEnd"/>
           </w:p>
         </w:tc>
         <w:tc>
@@ -415,8 +435,16 @@
               <w:rPr>
                 <w:lang w:val="en-US"/>
               </w:rPr>
-              <w:t>Review Befragung</w:t>
-            </w:r>
+              <w:t xml:space="preserve">Review </w:t>
+            </w:r>
+            <w:proofErr w:type="spellStart"/>
+            <w:r>
+              <w:rPr>
+                <w:lang w:val="en-US"/>
+              </w:rPr>
+              <w:t>Befragung</w:t>
+            </w:r>
+            <w:proofErr w:type="spellEnd"/>
           </w:p>
         </w:tc>
         <w:tc>
@@ -541,7 +569,23 @@
     </w:p>
     <w:p>
       <w:r>
-        <w:t>Die imposante Grösse der Video Wall soll diese für die Nutzer unübersehbar machen und Neugier erwecken. Der Nutzer kann über Kinect mit der Video Wall interagieren. Dadurch entfallen Steuerelemente wie Tastatur oder Maus komplett. Über die Wand können die Bachelor- und Masterposter gelesen werden, die damit keiner zeitlich begrenzten Ausstellungsdauer mehr unterliegen. Die Video Wall soll zudem das Lesen der Poster interaktiver und spielerischer gestalten und dadurch das Interesse für die Arbeiten fördern. Wichtig ist hierbei die Nutzer dazu zu motivieren, die Wand nachhaltig benutzen zu wollen. Daher sollen neben den Postern  auch andere, für die Besucher relevante, Informationen angezeigt werden. Diese könnten beispielsweise Informationen zu Veranstaltungen, das Tagesmenu oder die Wetterlage sein. Zusätzlich soll mit einem Spass Element die Attraktivität gesteigert werden, hierbei sind verschiedenste Minispiele denkbar.</w:t>
+        <w:t xml:space="preserve">Die imposante Grösse der Video Wall soll diese für die Nutzer unübersehbar machen und Neugier erwecken. Der Nutzer kann über </w:t>
+      </w:r>
+      <w:proofErr w:type="spellStart"/>
+      <w:r>
+        <w:t>Kinect</w:t>
+      </w:r>
+      <w:proofErr w:type="spellEnd"/>
+      <w:r>
+        <w:t xml:space="preserve"> mit </w:t>
+      </w:r>
+      <w:proofErr w:type="gramStart"/>
+      <w:r>
+        <w:t>der</w:t>
+      </w:r>
+      <w:proofErr w:type="gramEnd"/>
+      <w:r>
+        <w:t xml:space="preserve"> Video Wall interagieren. Dadurch entfallen Steuerelemente wie Tastatur oder Maus komplett. Über die Wand können die Bachelor- und Masterposter gelesen werden, die damit keiner zeitlich begrenzten Ausstellungsdauer mehr unterliegen. Die Video Wall soll zudem das Lesen der Poster interaktiver und spielerischer gestalten und dadurch das Interesse für die Arbeiten fördern. Wichtig ist hierbei die Nutzer dazu zu motivieren, die Wand nachhaltig benutzen zu wollen. Daher sollen neben den Postern  auch andere, für die Besucher relevante, Informationen angezeigt werden. Diese könnten beispielsweise Informationen zu Veranstaltungen, das Tagesmenu oder die Wetterlage sein. Zusätzlich soll mit einem Spass Element die Attraktivität gesteigert werden, hierbei sind verschiedenste Minispiele denkbar.</w:t>
       </w:r>
     </w:p>
     <w:p>
@@ -697,9 +741,11 @@
         </w:numPr>
         <w:ind w:firstLine="2904"/>
       </w:pPr>
+      <w:proofErr w:type="spellStart"/>
       <w:r>
         <w:t>Foyergebäude</w:t>
       </w:r>
+      <w:proofErr w:type="spellEnd"/>
     </w:p>
     <w:p>
       <w:pPr>
@@ -745,27 +791,14 @@
       <w:r>
         <w:t xml:space="preserve">Abbildung </w:t>
       </w:r>
-      <w:r>
-        <w:fldChar w:fldCharType="begin"/>
-      </w:r>
-      <w:r>
-        <w:instrText xml:space="preserve"> SEQ Abbildung \* ARABIC </w:instrText>
-      </w:r>
-      <w:r>
-        <w:fldChar w:fldCharType="separate"/>
-      </w:r>
-      <w:r>
-        <w:rPr>
-          <w:noProof/>
-        </w:rPr>
-        <w:t>1</w:t>
-      </w:r>
-      <w:r>
-        <w:rPr>
-          <w:noProof/>
-        </w:rPr>
-        <w:fldChar w:fldCharType="end"/>
-      </w:r>
+      <w:fldSimple w:instr=" SEQ Abbildung \* ARABIC ">
+        <w:r>
+          <w:rPr>
+            <w:noProof/>
+          </w:rPr>
+          <w:t>1</w:t>
+        </w:r>
+      </w:fldSimple>
       <w:r>
         <w:t xml:space="preserve"> - Gebäude der HSR</w:t>
       </w:r>
@@ -963,27 +996,14 @@
       <w:r>
         <w:t xml:space="preserve">Tabelle </w:t>
       </w:r>
-      <w:r>
-        <w:fldChar w:fldCharType="begin"/>
-      </w:r>
-      <w:r>
-        <w:instrText xml:space="preserve"> SEQ Tabelle \* ARABIC </w:instrText>
-      </w:r>
-      <w:r>
-        <w:fldChar w:fldCharType="separate"/>
-      </w:r>
-      <w:r>
-        <w:rPr>
-          <w:noProof/>
-        </w:rPr>
-        <w:t>1</w:t>
-      </w:r>
-      <w:r>
-        <w:rPr>
-          <w:noProof/>
-        </w:rPr>
-        <w:fldChar w:fldCharType="end"/>
-      </w:r>
+      <w:fldSimple w:instr=" SEQ Tabelle \* ARABIC ">
+        <w:r>
+          <w:rPr>
+            <w:noProof/>
+          </w:rPr>
+          <w:t>1</w:t>
+        </w:r>
+      </w:fldSimple>
       <w:r>
         <w:t xml:space="preserve"> </w:t>
       </w:r>
@@ -1055,27 +1075,14 @@
         <w:lastRenderedPageBreak/>
         <w:t xml:space="preserve">Abbildung </w:t>
       </w:r>
-      <w:r>
-        <w:fldChar w:fldCharType="begin"/>
-      </w:r>
-      <w:r>
-        <w:instrText xml:space="preserve"> SEQ Abbildung \* ARABIC </w:instrText>
-      </w:r>
-      <w:r>
-        <w:fldChar w:fldCharType="separate"/>
-      </w:r>
-      <w:r>
-        <w:rPr>
-          <w:noProof/>
-        </w:rPr>
-        <w:t>2</w:t>
-      </w:r>
-      <w:r>
-        <w:rPr>
-          <w:noProof/>
-        </w:rPr>
-        <w:fldChar w:fldCharType="end"/>
-      </w:r>
+      <w:fldSimple w:instr=" SEQ Abbildung \* ARABIC ">
+        <w:r>
+          <w:rPr>
+            <w:noProof/>
+          </w:rPr>
+          <w:t>2</w:t>
+        </w:r>
+      </w:fldSimple>
       <w:r>
         <w:t xml:space="preserve"> - Anzahl Personen über die Zeit</w:t>
       </w:r>
@@ -1121,27 +1128,14 @@
       <w:r>
         <w:t xml:space="preserve">Abbildung </w:t>
       </w:r>
-      <w:r>
-        <w:fldChar w:fldCharType="begin"/>
-      </w:r>
-      <w:r>
-        <w:instrText xml:space="preserve"> SEQ Abbildung \* ARABIC </w:instrText>
-      </w:r>
-      <w:r>
-        <w:fldChar w:fldCharType="separate"/>
-      </w:r>
-      <w:r>
-        <w:rPr>
-          <w:noProof/>
-        </w:rPr>
-        <w:t>3</w:t>
-      </w:r>
-      <w:r>
-        <w:rPr>
-          <w:noProof/>
-        </w:rPr>
-        <w:fldChar w:fldCharType="end"/>
-      </w:r>
+      <w:fldSimple w:instr=" SEQ Abbildung \* ARABIC ">
+        <w:r>
+          <w:rPr>
+            <w:noProof/>
+          </w:rPr>
+          <w:t>3</w:t>
+        </w:r>
+      </w:fldSimple>
       <w:r>
         <w:t xml:space="preserve"> - Auslastung der Abstandszonen</w:t>
       </w:r>
@@ -1258,27 +1252,14 @@
       <w:r>
         <w:t xml:space="preserve">Abbildung </w:t>
       </w:r>
-      <w:r>
-        <w:fldChar w:fldCharType="begin"/>
-      </w:r>
-      <w:r>
-        <w:instrText xml:space="preserve"> SEQ Abbildung \* ARABIC </w:instrText>
-      </w:r>
-      <w:r>
-        <w:fldChar w:fldCharType="separate"/>
-      </w:r>
-      <w:r>
-        <w:rPr>
-          <w:noProof/>
-        </w:rPr>
-        <w:t>4</w:t>
-      </w:r>
-      <w:r>
-        <w:rPr>
-          <w:noProof/>
-        </w:rPr>
-        <w:fldChar w:fldCharType="end"/>
-      </w:r>
+      <w:fldSimple w:instr=" SEQ Abbildung \* ARABIC ">
+        <w:r>
+          <w:rPr>
+            <w:noProof/>
+          </w:rPr>
+          <w:t>4</w:t>
+        </w:r>
+      </w:fldSimple>
       <w:r>
         <w:t xml:space="preserve"> - Auslastung der Abstandszonen</w:t>
       </w:r>
@@ -1444,27 +1425,14 @@
       <w:r>
         <w:t xml:space="preserve">Abbildung </w:t>
       </w:r>
-      <w:r>
-        <w:fldChar w:fldCharType="begin"/>
-      </w:r>
-      <w:r>
-        <w:instrText xml:space="preserve"> SEQ Abbildung \* ARABIC </w:instrText>
-      </w:r>
-      <w:r>
-        <w:fldChar w:fldCharType="separate"/>
-      </w:r>
-      <w:r>
-        <w:rPr>
-          <w:noProof/>
-        </w:rPr>
-        <w:t>5</w:t>
-      </w:r>
-      <w:r>
-        <w:rPr>
-          <w:noProof/>
-        </w:rPr>
-        <w:fldChar w:fldCharType="end"/>
-      </w:r>
+      <w:fldSimple w:instr=" SEQ Abbildung \* ARABIC ">
+        <w:r>
+          <w:rPr>
+            <w:noProof/>
+          </w:rPr>
+          <w:t>5</w:t>
+        </w:r>
+      </w:fldSimple>
       <w:r>
         <w:t xml:space="preserve"> - Vorkommen der Gruppengrössen</w:t>
       </w:r>
@@ -1526,27 +1494,14 @@
       <w:r>
         <w:t xml:space="preserve">Abbildung </w:t>
       </w:r>
-      <w:r>
-        <w:fldChar w:fldCharType="begin"/>
-      </w:r>
-      <w:r>
-        <w:instrText xml:space="preserve"> SEQ Abbildung \* ARABIC </w:instrText>
-      </w:r>
-      <w:r>
-        <w:fldChar w:fldCharType="separate"/>
-      </w:r>
-      <w:r>
-        <w:rPr>
-          <w:noProof/>
-        </w:rPr>
-        <w:t>6</w:t>
-      </w:r>
-      <w:r>
-        <w:rPr>
-          <w:noProof/>
-        </w:rPr>
-        <w:fldChar w:fldCharType="end"/>
-      </w:r>
+      <w:fldSimple w:instr=" SEQ Abbildung \* ARABIC ">
+        <w:r>
+          <w:rPr>
+            <w:noProof/>
+          </w:rPr>
+          <w:t>6</w:t>
+        </w:r>
+      </w:fldSimple>
       <w:r>
         <w:t xml:space="preserve"> -</w:t>
       </w:r>
@@ -1583,12 +1538,28 @@
     <w:p>
       <w:bookmarkStart w:id="4" w:name="_Ref318901355"/>
       <w:r>
-        <w:t>Die Aufgabenstellung gibt vor, dass auf der Video Wall die Bachelorarbeiten aller Abteilungen ausgestellt werden könnten.</w:t>
+        <w:t xml:space="preserve">Die Aufgabenstellung gibt vor, dass auf </w:t>
+      </w:r>
+      <w:proofErr w:type="gramStart"/>
+      <w:r>
+        <w:t>der</w:t>
+      </w:r>
+      <w:proofErr w:type="gramEnd"/>
+      <w:r>
+        <w:t xml:space="preserve"> Video Wall die Bachelorarbeiten aller Abteilungen ausgestellt werden könnten.</w:t>
       </w:r>
     </w:p>
     <w:p>
       <w:r>
-        <w:t xml:space="preserve">Im Meeting vom 20.02.2012 wurde die Möglichkeit, zusätzlich zu den Postern interaktive Inhalte wie Videos aufzuschalten, diskutiert. Es stand auch die Frage im Raum, ob in Zukunft nur noch Videos zur Präsentation der Bachelorarbeiten auf der Video Wall gezeigt würden. Der Vorteil von Videos besteht darin, dass der Betrachter keine Anstrengungen unternehmen muss, um zu den gewünschten Informationen zu kommen. Ein Video vermittelt dem Zuseher in kurzer Zeit alle relevanten Informationen über die Arbeit, welche er sonst selbst aus dem Poster erfassen müsste. Zudem wird durch den Einsatz von visuellen Effekten schnell die Aufmerksamkeit des Zuschauers erlangt. </w:t>
+        <w:t xml:space="preserve">Im Meeting vom 20.02.2012 wurde die Möglichkeit, zusätzlich zu den Postern interaktive Inhalte wie Videos aufzuschalten, diskutiert. Es stand auch die Frage im Raum, ob in Zukunft nur noch Videos zur Präsentation der Bachelorarbeiten auf </w:t>
+      </w:r>
+      <w:proofErr w:type="gramStart"/>
+      <w:r>
+        <w:t>der</w:t>
+      </w:r>
+      <w:proofErr w:type="gramEnd"/>
+      <w:r>
+        <w:t xml:space="preserve"> Video Wall gezeigt würden. Der Vorteil von Videos besteht darin, dass der Betrachter keine Anstrengungen unternehmen muss, um zu den gewünschten Informationen zu kommen. Ein Video vermittelt dem Zuseher in kurzer Zeit alle relevanten Informationen über die Arbeit, welche er sonst selbst aus dem Poster erfassen müsste. Zudem wird durch den Einsatz von visuellen Effekten schnell die Aufmerksamkeit des Zuschauers erlangt. </w:t>
       </w:r>
     </w:p>
     <w:p>
@@ -2004,27 +1975,14 @@
       <w:r>
         <w:t xml:space="preserve">Tabelle </w:t>
       </w:r>
-      <w:r>
-        <w:fldChar w:fldCharType="begin"/>
-      </w:r>
-      <w:r>
-        <w:instrText xml:space="preserve"> SEQ Tabelle \* ARABIC </w:instrText>
-      </w:r>
-      <w:r>
-        <w:fldChar w:fldCharType="separate"/>
-      </w:r>
-      <w:r>
-        <w:rPr>
-          <w:noProof/>
-        </w:rPr>
-        <w:t>2</w:t>
-      </w:r>
-      <w:r>
-        <w:rPr>
-          <w:noProof/>
-        </w:rPr>
-        <w:fldChar w:fldCharType="end"/>
-      </w:r>
+      <w:fldSimple w:instr=" SEQ Tabelle \* ARABIC ">
+        <w:r>
+          <w:rPr>
+            <w:noProof/>
+          </w:rPr>
+          <w:t>2</w:t>
+        </w:r>
+      </w:fldSimple>
       <w:r>
         <w:t xml:space="preserve"> - </w:t>
       </w:r>
@@ -4611,27 +4569,14 @@
       <w:r>
         <w:t xml:space="preserve">Abbildung </w:t>
       </w:r>
-      <w:r>
-        <w:fldChar w:fldCharType="begin"/>
-      </w:r>
-      <w:r>
-        <w:instrText xml:space="preserve"> SEQ Abbildung \* ARABIC </w:instrText>
-      </w:r>
-      <w:r>
-        <w:fldChar w:fldCharType="separate"/>
-      </w:r>
-      <w:r>
-        <w:rPr>
-          <w:noProof/>
-        </w:rPr>
-        <w:t>7</w:t>
-      </w:r>
-      <w:r>
-        <w:rPr>
-          <w:noProof/>
-        </w:rPr>
-        <w:fldChar w:fldCharType="end"/>
-      </w:r>
+      <w:fldSimple w:instr=" SEQ Abbildung \* ARABIC ">
+        <w:r>
+          <w:rPr>
+            <w:noProof/>
+          </w:rPr>
+          <w:t>7</w:t>
+        </w:r>
+      </w:fldSimple>
       <w:r>
         <w:t xml:space="preserve"> - Total aller Studiengänge</w:t>
       </w:r>
@@ -4740,27 +4685,14 @@
       <w:r>
         <w:t xml:space="preserve">Abbildung </w:t>
       </w:r>
-      <w:r>
-        <w:fldChar w:fldCharType="begin"/>
-      </w:r>
-      <w:r>
-        <w:instrText xml:space="preserve"> SEQ Abbildung \* ARABIC </w:instrText>
-      </w:r>
-      <w:r>
-        <w:fldChar w:fldCharType="separate"/>
-      </w:r>
-      <w:r>
-        <w:rPr>
-          <w:noProof/>
-        </w:rPr>
-        <w:t>8</w:t>
-      </w:r>
-      <w:r>
-        <w:rPr>
-          <w:noProof/>
-        </w:rPr>
-        <w:fldChar w:fldCharType="end"/>
-      </w:r>
+      <w:fldSimple w:instr=" SEQ Abbildung \* ARABIC ">
+        <w:r>
+          <w:rPr>
+            <w:noProof/>
+          </w:rPr>
+          <w:t>8</w:t>
+        </w:r>
+      </w:fldSimple>
       <w:r>
         <w:t xml:space="preserve"> - Vergleich der Studiengänge</w:t>
       </w:r>
@@ -4974,9 +4906,14 @@
       <w:pPr>
         <w:pStyle w:val="Heading2"/>
       </w:pPr>
+      <w:proofErr w:type="spellStart"/>
       <w:r>
         <w:lastRenderedPageBreak/>
-        <w:t>Behaviour Pattern</w:t>
+        <w:t>Behaviour</w:t>
+      </w:r>
+      <w:proofErr w:type="spellEnd"/>
+      <w:r>
+        <w:t xml:space="preserve"> Pattern</w:t>
       </w:r>
     </w:p>
     <w:p>
@@ -5511,10 +5448,12 @@
       <w:pPr>
         <w:pStyle w:val="Heading2"/>
       </w:pPr>
+      <w:proofErr w:type="spellStart"/>
       <w:r>
         <w:lastRenderedPageBreak/>
         <w:t>Personas</w:t>
       </w:r>
+      <w:proofErr w:type="spellEnd"/>
     </w:p>
     <w:p>
       <w:r>
@@ -5563,7 +5502,15 @@
         <w:t>)</w:t>
       </w:r>
       <w:r>
-        <w:t xml:space="preserve"> lassen sich zwei primäre Personas extrahieren.</w:t>
+        <w:t xml:space="preserve"> lassen sich zwei primäre </w:t>
+      </w:r>
+      <w:proofErr w:type="spellStart"/>
+      <w:r>
+        <w:t>Personas</w:t>
+      </w:r>
+      <w:proofErr w:type="spellEnd"/>
+      <w:r>
+        <w:t xml:space="preserve"> extrahieren.</w:t>
       </w:r>
       <w:r>
         <w:t xml:space="preserve"> </w:t>
@@ -5615,8 +5562,13 @@
         <w:pStyle w:val="Heading3"/>
       </w:pPr>
       <w:r>
-        <w:t>Persona Peter Posterleser</w:t>
-      </w:r>
+        <w:t xml:space="preserve">Persona Peter </w:t>
+      </w:r>
+      <w:proofErr w:type="spellStart"/>
+      <w:r>
+        <w:t>Posterleser</w:t>
+      </w:r>
+      <w:proofErr w:type="spellEnd"/>
     </w:p>
     <w:tbl>
       <w:tblPr>
@@ -5635,8 +5587,13 @@
           </w:tcPr>
           <w:p>
             <w:r>
-              <w:t>Peter Posterleser</w:t>
-            </w:r>
+              <w:t xml:space="preserve">Peter </w:t>
+            </w:r>
+            <w:proofErr w:type="spellStart"/>
+            <w:r>
+              <w:t>Posterleser</w:t>
+            </w:r>
+            <w:proofErr w:type="spellEnd"/>
           </w:p>
         </w:tc>
         <w:tc>
@@ -5764,7 +5721,13 @@
               <w:t>Peter ist daran interessiert, was andere Personen für Arbeiten geleistet haben, vor allem aus seinem eigenen Studiengang.</w:t>
             </w:r>
             <w:r>
-              <w:t xml:space="preserve"> Die Arbeiten von anderen Studiengängen werden auch von ihm gelesen.</w:t>
+              <w:t xml:space="preserve"> Die Arbeiten von anderen Studiengängen werden</w:t>
+            </w:r>
+            <w:r>
+              <w:t xml:space="preserve"> aber</w:t>
+            </w:r>
+            <w:r>
+              <w:t xml:space="preserve"> auch von ihm gelesen.</w:t>
             </w:r>
           </w:p>
         </w:tc>
@@ -5792,7 +5755,15 @@
               <w:t xml:space="preserve">gut </w:t>
             </w:r>
             <w:r>
-              <w:t>mit Computern aus, jedoch nicht mit Kinect.</w:t>
+              <w:t xml:space="preserve">mit Computern aus, jedoch nicht mit </w:t>
+            </w:r>
+            <w:proofErr w:type="spellStart"/>
+            <w:r>
+              <w:t>Kinect</w:t>
+            </w:r>
+            <w:proofErr w:type="spellEnd"/>
+            <w:r>
+              <w:t>.</w:t>
             </w:r>
             <w:r>
               <w:t xml:space="preserve"> Er ist aber neuen Technologien gegenüber offen und würde diese auch gerne ausprobieren.</w:t>
@@ -5862,6 +5833,9 @@
             <w:r>
               <w:t>Zeitaufwand</w:t>
             </w:r>
+            <w:r>
+              <w:t xml:space="preserve"> für das Lesen</w:t>
+            </w:r>
           </w:p>
         </w:tc>
       </w:tr>
@@ -5902,297 +5876,210 @@
       <w:r>
         <w:t>Ist-Szenario</w:t>
       </w:r>
+      <w:r>
+        <w:t>-1</w:t>
+      </w:r>
     </w:p>
-    <w:p/>
     <w:p>
+      <w:r>
+        <w:t xml:space="preserve">Zu Beginn des neuen Semesters werden die </w:t>
+      </w:r>
+      <w:proofErr w:type="spellStart"/>
+      <w:r>
+        <w:t>Sudien</w:t>
+      </w:r>
+      <w:proofErr w:type="spellEnd"/>
+      <w:r>
+        <w:t xml:space="preserve">-, Bachelor- und Masterarbeiten ausgestellt. </w:t>
+      </w:r>
+      <w:r>
+        <w:t xml:space="preserve">Peter findet </w:t>
+      </w:r>
+      <w:r>
+        <w:t>es</w:t>
+      </w:r>
+      <w:r>
+        <w:t xml:space="preserve"> immer wieder interessant </w:t>
+      </w:r>
+      <w:r>
+        <w:t>einige davon</w:t>
+      </w:r>
+      <w:r>
+        <w:t xml:space="preserve"> </w:t>
+      </w:r>
+      <w:r>
+        <w:t>zu studieren.</w:t>
+      </w:r>
+      <w:r>
+        <w:t xml:space="preserve"> </w:t>
+      </w:r>
+      <w:r>
+        <w:t xml:space="preserve">In der Pause </w:t>
+      </w:r>
+      <w:r>
+        <w:t xml:space="preserve">der Kunststofftechnik Vorlesung </w:t>
+      </w:r>
+      <w:r>
+        <w:t xml:space="preserve">geht Peter </w:t>
+      </w:r>
+      <w:r>
+        <w:t xml:space="preserve">mit einem Freund </w:t>
+      </w:r>
+      <w:r>
+        <w:t>in das Gebäude 4 u</w:t>
+      </w:r>
+      <w:r>
+        <w:t>m sich in der Mensa ein</w:t>
+      </w:r>
+      <w:r>
+        <w:t xml:space="preserve"> Brötchen</w:t>
+      </w:r>
+      <w:r>
+        <w:t xml:space="preserve"> zu kaufen. </w:t>
+      </w:r>
+      <w:r>
+        <w:t xml:space="preserve">Zurück im ursprünglichen Gebäude bleibt Peter immer noch einige Zeit bis zum Ende der Pause. </w:t>
+      </w:r>
+      <w:r>
+        <w:t>Er nutzt diese um die</w:t>
+      </w:r>
+      <w:r>
+        <w:t xml:space="preserve"> Poster seines Studiengangs zu lesen</w:t>
+      </w:r>
+      <w:r>
+        <w:t>, da diese im gleichen Gebäude</w:t>
+      </w:r>
+      <w:r>
+        <w:t xml:space="preserve"> ausgestellt werden</w:t>
+      </w:r>
+      <w:r>
+        <w:t>.</w:t>
+      </w:r>
+      <w:r>
+        <w:t xml:space="preserve"> Er findet dabei </w:t>
+      </w:r>
+      <w:r>
+        <w:t>ein</w:t>
+      </w:r>
+      <w:r>
+        <w:t xml:space="preserve"> Poster besonders spannend und beginnt diese genauer zu lesen.</w:t>
+      </w:r>
+      <w:r>
+        <w:t xml:space="preserve"> Bald darauf ertönt der Pausengong und Peter </w:t>
+      </w:r>
+      <w:r>
+        <w:t>geht wieder zurück in die Vorlesung.</w:t>
+      </w:r>
+    </w:p>
+    <w:p>
       <w:pPr>
         <w:pStyle w:val="Heading4"/>
       </w:pPr>
       <w:r>
         <w:t>Soll-Szenario</w:t>
       </w:r>
+      <w:r>
+        <w:t>-1</w:t>
+      </w:r>
     </w:p>
-    <w:p/>
     <w:p>
+      <w:r>
+        <w:t xml:space="preserve">Zu Beginn des neuen Semesters werden die </w:t>
+      </w:r>
+      <w:proofErr w:type="spellStart"/>
+      <w:r>
+        <w:t>Sudien</w:t>
+      </w:r>
+      <w:proofErr w:type="spellEnd"/>
+      <w:r>
+        <w:t>-, Bachelor- und Masterarbeiten ausgestellt. Peter findet es immer wieder interessant einige davon zu studieren. In der Pause der Kunststofftechnik Vorlesung geht Peter mit einem Freund in das Gebäude 4 um sich in der Mensa ein Brötchen zu kaufen.</w:t>
+      </w:r>
+      <w:r>
+        <w:t xml:space="preserve"> Dabei kommen die </w:t>
+      </w:r>
+      <w:r>
+        <w:t xml:space="preserve">beiden </w:t>
+      </w:r>
+      <w:r>
+        <w:lastRenderedPageBreak/>
+        <w:t xml:space="preserve">an </w:t>
+      </w:r>
+      <w:proofErr w:type="gramStart"/>
+      <w:r>
+        <w:t>der</w:t>
+      </w:r>
+      <w:proofErr w:type="gramEnd"/>
+      <w:r>
+        <w:t xml:space="preserve"> Video Wall vorbei und stellen fest, dass über diese ebenfalls die Poster angeschaut werden können.</w:t>
+      </w:r>
+      <w:r>
+        <w:t xml:space="preserve"> Die zwei interagieren mit der Wand und haben bald ein Poster entdeckt, dass </w:t>
+      </w:r>
+      <w:r>
+        <w:t>sie besonders spannend finden und beginnen dieses zu lesen</w:t>
+      </w:r>
+      <w:r>
+        <w:t>.</w:t>
+      </w:r>
+      <w:r>
+        <w:t xml:space="preserve"> Kurz darauf  ertönt der Pausengong und die beiden</w:t>
+      </w:r>
+      <w:r>
+        <w:t xml:space="preserve"> </w:t>
+      </w:r>
+      <w:r>
+        <w:t>gehen</w:t>
+      </w:r>
+      <w:r>
+        <w:t xml:space="preserve"> wieder zurück in die Vorlesung.</w:t>
+      </w:r>
+    </w:p>
+    <w:p>
+      <w:pPr>
+        <w:pStyle w:val="Heading4"/>
+      </w:pPr>
+      <w:r>
+        <w:t>Ist-Szenario-2</w:t>
+      </w:r>
+    </w:p>
+    <w:p>
+      <w:r>
+        <w:t xml:space="preserve">Am </w:t>
+      </w:r>
+      <w:r>
+        <w:t>Dienstag</w:t>
+      </w:r>
+      <w:r>
+        <w:t xml:space="preserve"> der 3. (?) Woche möchte sich Peter noch Poster aus anderen Studiengängen ansehen. Er geht eigens dafür in das Gebäude 5. Dabei muss Peter jedoch feststellen, dass die Arbeiten schon nicht mehr ausgestellt werden.</w:t>
+      </w:r>
+      <w:r>
+        <w:t xml:space="preserve"> Etwas enttäuscht kehrt er ins Gebäude 1 zurück.</w:t>
+      </w:r>
+    </w:p>
+    <w:p>
+      <w:pPr>
+        <w:pStyle w:val="Heading4"/>
+      </w:pPr>
+      <w:r>
+        <w:t>Soll-Szenario-2</w:t>
+      </w:r>
+    </w:p>
+    <w:p>
+      <w:r>
+        <w:t xml:space="preserve">Am Dienstag der 3. Woche möchte sich Peter noch Poster aus anderen Studiengängen ansehen. Er geht eigens dafür in das Gebäude 4, wo die Video Wall aufgestellt ist. </w:t>
+      </w:r>
+      <w:bookmarkStart w:id="9" w:name="_GoBack"/>
+      <w:bookmarkEnd w:id="9"/>
+    </w:p>
+    <w:p>
       <w:pPr>
         <w:pStyle w:val="Heading3"/>
       </w:pPr>
       <w:r>
         <w:t>Persona</w:t>
       </w:r>
-    </w:p>
-    <w:tbl>
-      <w:tblPr>
-        <w:tblStyle w:val="TableGrid"/>
-        <w:tblW w:w="0" w:type="auto"/>
-        <w:tblLook w:val="04A0" w:firstRow="1" w:lastRow="0" w:firstColumn="1" w:lastColumn="0" w:noHBand="0" w:noVBand="1"/>
-      </w:tblPr>
-      <w:tblGrid>
-        <w:gridCol w:w="4606"/>
-        <w:gridCol w:w="4606"/>
-      </w:tblGrid>
-      <w:tr>
-        <w:tc>
-          <w:tcPr>
-            <w:tcW w:w="4606" w:type="dxa"/>
-          </w:tcPr>
-          <w:p/>
-        </w:tc>
-        <w:tc>
-          <w:tcPr>
-            <w:tcW w:w="4606" w:type="dxa"/>
-          </w:tcPr>
-          <w:p/>
-        </w:tc>
-      </w:tr>
-      <w:tr>
-        <w:tc>
-          <w:tcPr>
-            <w:tcW w:w="4606" w:type="dxa"/>
-          </w:tcPr>
-          <w:p/>
-        </w:tc>
-        <w:tc>
-          <w:tcPr>
-            <w:tcW w:w="4606" w:type="dxa"/>
-          </w:tcPr>
-          <w:p>
-            <w:pPr>
-              <w:rPr>
-                <w:b/>
-              </w:rPr>
-            </w:pPr>
-            <w:r>
-              <w:rPr>
-                <w:b/>
-              </w:rPr>
-              <w:t>Kurzprofil</w:t>
-            </w:r>
-          </w:p>
-          <w:p/>
-          <w:p>
-            <w:r>
-              <w:t>HSR Student</w:t>
-            </w:r>
-            <w:r>
-              <w:t>in</w:t>
-            </w:r>
-            <w:r>
-              <w:t xml:space="preserve"> im 4</w:t>
-            </w:r>
-            <w:r>
-              <w:t>. Semester</w:t>
-            </w:r>
-            <w:r>
-              <w:t>, Studiengang</w:t>
-            </w:r>
-            <w:r>
-              <w:t xml:space="preserve"> </w:t>
-            </w:r>
-            <w:r>
-              <w:lastRenderedPageBreak/>
-              <w:t>Raumplanung</w:t>
-            </w:r>
-            <w:r>
-              <w:t xml:space="preserve"> </w:t>
-            </w:r>
-          </w:p>
-          <w:p>
-            <w:r>
-              <w:t>23</w:t>
-            </w:r>
-            <w:r>
-              <w:t xml:space="preserve"> Jahre</w:t>
-            </w:r>
-          </w:p>
-        </w:tc>
-      </w:tr>
-      <w:tr>
-        <w:tc>
-          <w:tcPr>
-            <w:tcW w:w="4606" w:type="dxa"/>
-          </w:tcPr>
-          <w:p>
-            <w:r>
-              <w:lastRenderedPageBreak/>
-              <w:t>Arbeitskontext (L</w:t>
-            </w:r>
-            <w:r>
-              <w:t>ärm, Unterbrüche, Regeln)</w:t>
-            </w:r>
-          </w:p>
-        </w:tc>
-        <w:tc>
-          <w:tcPr>
-            <w:tcW w:w="4606" w:type="dxa"/>
-          </w:tcPr>
-          <w:p>
-            <w:r>
-              <w:t>Die Vorlesungen von XY finden immer im Gebäude 1 statt</w:t>
-            </w:r>
-            <w:r>
-              <w:t xml:space="preserve"> und der Arbeitsra</w:t>
-            </w:r>
-            <w:r>
-              <w:t>um</w:t>
-            </w:r>
-            <w:r>
-              <w:t xml:space="preserve"> befindet</w:t>
-            </w:r>
-            <w:r>
-              <w:t xml:space="preserve"> sich ebenfalls dort.</w:t>
-            </w:r>
-            <w:r>
-              <w:t xml:space="preserve"> </w:t>
-            </w:r>
-            <w:r>
-              <w:t>Im selben Gebäude</w:t>
-            </w:r>
-            <w:r>
-              <w:t xml:space="preserve"> isst sie </w:t>
-            </w:r>
-            <w:r>
-              <w:t>auch</w:t>
-            </w:r>
-            <w:r>
-              <w:t xml:space="preserve"> meistens</w:t>
-            </w:r>
-            <w:r>
-              <w:t xml:space="preserve"> zu Mittag</w:t>
-            </w:r>
-            <w:r>
-              <w:t>, nur zwischendurch besucht sie das Gebäude 4 um zu Essen, denn Badge aufzuladen oder sich am Empfang zu informieren.</w:t>
-            </w:r>
-            <w:r>
-              <w:t xml:space="preserve"> </w:t>
-            </w:r>
-          </w:p>
-        </w:tc>
-      </w:tr>
-      <w:tr>
-        <w:tc>
-          <w:tcPr>
-            <w:tcW w:w="4606" w:type="dxa"/>
-          </w:tcPr>
-          <w:p>
-            <w:r>
-              <w:t>Persönlichkeit &amp; Vorlieben</w:t>
-            </w:r>
-          </w:p>
-        </w:tc>
-        <w:tc>
-          <w:tcPr>
-            <w:tcW w:w="4606" w:type="dxa"/>
-          </w:tcPr>
-          <w:p>
-            <w:r>
-              <w:t>XY ist grundsätzlich nicht besonders interessiert an den anderen Arbeiten</w:t>
-            </w:r>
-            <w:r>
-              <w:t xml:space="preserve">, </w:t>
-            </w:r>
-            <w:r>
-              <w:t>zudem</w:t>
-            </w:r>
-            <w:r>
-              <w:t xml:space="preserve"> ist ihr auch</w:t>
-            </w:r>
-            <w:r>
-              <w:t xml:space="preserve"> meist</w:t>
-            </w:r>
-            <w:r>
-              <w:t xml:space="preserve"> der Aufwand um die Poster zu lesen zu gross. Zwischendurch kann sie sich dann aber doch durchringen </w:t>
-            </w:r>
-            <w:r>
-              <w:t xml:space="preserve">um </w:t>
-            </w:r>
-            <w:bookmarkStart w:id="9" w:name="_GoBack"/>
-            <w:bookmarkEnd w:id="9"/>
-            <w:r>
-              <w:t>ein paar wenige zu betrachten.</w:t>
-            </w:r>
-          </w:p>
-        </w:tc>
-      </w:tr>
-      <w:tr>
-        <w:tc>
-          <w:tcPr>
-            <w:tcW w:w="4606" w:type="dxa"/>
-          </w:tcPr>
-          <w:p>
-            <w:r>
-              <w:t>Vorkenntnisse &amp; Lernen (Computer, Domain)</w:t>
-            </w:r>
-          </w:p>
-        </w:tc>
-        <w:tc>
-          <w:tcPr>
-            <w:tcW w:w="4606" w:type="dxa"/>
-          </w:tcPr>
-          <w:p/>
-        </w:tc>
-      </w:tr>
-      <w:tr>
-        <w:tc>
-          <w:tcPr>
-            <w:tcW w:w="4606" w:type="dxa"/>
-          </w:tcPr>
-          <w:p>
-            <w:r>
-              <w:t>Eigenschaften / Verhaltensvariablen</w:t>
-            </w:r>
-          </w:p>
-        </w:tc>
-        <w:tc>
-          <w:tcPr>
-            <w:tcW w:w="4606" w:type="dxa"/>
-          </w:tcPr>
-          <w:p/>
-        </w:tc>
-      </w:tr>
-      <w:tr>
-        <w:tc>
-          <w:tcPr>
-            <w:tcW w:w="4606" w:type="dxa"/>
-          </w:tcPr>
-          <w:p>
-            <w:r>
-              <w:t>Ziele</w:t>
-            </w:r>
-          </w:p>
-        </w:tc>
-        <w:tc>
-          <w:tcPr>
-            <w:tcW w:w="4606" w:type="dxa"/>
-          </w:tcPr>
-          <w:p/>
-        </w:tc>
-      </w:tr>
-    </w:tbl>
-    <w:p>
-      <w:pPr>
-        <w:pStyle w:val="Heading4"/>
-      </w:pPr>
-      <w:r>
-        <w:t>Ist-Szenario</w:t>
-      </w:r>
-    </w:p>
-    <w:p/>
-    <w:p>
-      <w:pPr>
-        <w:pStyle w:val="Heading4"/>
-      </w:pPr>
-      <w:r>
-        <w:t>Soll-Szenario</w:t>
-      </w:r>
-    </w:p>
-    <w:p/>
-    <w:p>
-      <w:pPr>
-        <w:pStyle w:val="Heading3"/>
-      </w:pPr>
-      <w:r>
-        <w:t>Persona</w:t>
+      <w:r>
+        <w:t xml:space="preserve"> Noemi Nichtinteressiert</w:t>
       </w:r>
     </w:p>
     <w:tbl>
@@ -6212,7 +6099,7 @@
           </w:tcPr>
           <w:p>
             <w:r>
-              <w:t>Peter Posterleser</w:t>
+              <w:t>Noemi Nichtinteressiert</w:t>
             </w:r>
           </w:p>
         </w:tc>
@@ -6250,12 +6137,33 @@
           <w:p/>
           <w:p>
             <w:r>
-              <w:t>Mitarbeiter aus privatem Sektor</w:t>
+              <w:t>HSR Student</w:t>
+            </w:r>
+            <w:r>
+              <w:t>in</w:t>
+            </w:r>
+            <w:r>
+              <w:t xml:space="preserve"> im 4</w:t>
+            </w:r>
+            <w:r>
+              <w:t>. Semester</w:t>
+            </w:r>
+            <w:r>
+              <w:t>, Studiengang</w:t>
+            </w:r>
+            <w:r>
+              <w:t xml:space="preserve"> Raumplanung</w:t>
+            </w:r>
+            <w:r>
+              <w:t xml:space="preserve"> </w:t>
             </w:r>
           </w:p>
           <w:p>
             <w:r>
-              <w:t>31 Jahre</w:t>
+              <w:t>23</w:t>
+            </w:r>
+            <w:r>
+              <w:t xml:space="preserve"> Jahre</w:t>
             </w:r>
           </w:p>
         </w:tc>
@@ -6267,13 +6175,309 @@
           </w:tcPr>
           <w:p>
             <w:r>
-              <w:t>Arbeitskontext (</w:t>
-            </w:r>
-            <w:r>
-              <w:t>L</w:t>
+              <w:t>Arbeitskontext (L</w:t>
             </w:r>
             <w:r>
               <w:t>ärm, Unterbrüche, Regeln)</w:t>
+            </w:r>
+          </w:p>
+        </w:tc>
+        <w:tc>
+          <w:tcPr>
+            <w:tcW w:w="4606" w:type="dxa"/>
+          </w:tcPr>
+          <w:p>
+            <w:r>
+              <w:t xml:space="preserve">Die Vorlesungen von </w:t>
+            </w:r>
+            <w:r>
+              <w:t>Noemi</w:t>
+            </w:r>
+            <w:r>
+              <w:t xml:space="preserve"> finden immer im Gebäude 1 statt</w:t>
+            </w:r>
+            <w:r>
+              <w:t xml:space="preserve"> und der Arbeitsra</w:t>
+            </w:r>
+            <w:r>
+              <w:t>um</w:t>
+            </w:r>
+            <w:r>
+              <w:t xml:space="preserve"> befindet</w:t>
+            </w:r>
+            <w:r>
+              <w:t xml:space="preserve"> sich ebenfalls dort.</w:t>
+            </w:r>
+            <w:r>
+              <w:t xml:space="preserve"> </w:t>
+            </w:r>
+            <w:r>
+              <w:t>Im selben Gebäude</w:t>
+            </w:r>
+            <w:r>
+              <w:t xml:space="preserve"> isst sie </w:t>
+            </w:r>
+            <w:r>
+              <w:t>auch</w:t>
+            </w:r>
+            <w:r>
+              <w:t xml:space="preserve"> meistens</w:t>
+            </w:r>
+            <w:r>
+              <w:t xml:space="preserve"> zu Mittag</w:t>
+            </w:r>
+            <w:r>
+              <w:t xml:space="preserve">, nur zwischendurch besucht sie das Gebäude 4 um </w:t>
+            </w:r>
+            <w:r>
+              <w:t>die Mensa zu nutzen</w:t>
+            </w:r>
+            <w:r>
+              <w:t xml:space="preserve">, den </w:t>
+            </w:r>
+            <w:proofErr w:type="spellStart"/>
+            <w:r>
+              <w:t>Badge</w:t>
+            </w:r>
+            <w:proofErr w:type="spellEnd"/>
+            <w:r>
+              <w:t xml:space="preserve"> aufzuladen oder sich am Empfang zu informieren.</w:t>
+            </w:r>
+            <w:r>
+              <w:t xml:space="preserve"> </w:t>
+            </w:r>
+          </w:p>
+        </w:tc>
+      </w:tr>
+      <w:tr>
+        <w:tc>
+          <w:tcPr>
+            <w:tcW w:w="4606" w:type="dxa"/>
+          </w:tcPr>
+          <w:p>
+            <w:r>
+              <w:t>Persönlichkeit &amp; Vorlieben</w:t>
+            </w:r>
+          </w:p>
+        </w:tc>
+        <w:tc>
+          <w:tcPr>
+            <w:tcW w:w="4606" w:type="dxa"/>
+          </w:tcPr>
+          <w:p>
+            <w:r>
+              <w:t>Noemi</w:t>
+            </w:r>
+            <w:r>
+              <w:t xml:space="preserve"> ist grundsätzlich nicht besonders interessiert an den anderen Arbeiten</w:t>
+            </w:r>
+            <w:r>
+              <w:t xml:space="preserve">, </w:t>
+            </w:r>
+            <w:r>
+              <w:t>zudem</w:t>
+            </w:r>
+            <w:r>
+              <w:t xml:space="preserve"> ist ihr auch</w:t>
+            </w:r>
+            <w:r>
+              <w:t xml:space="preserve"> meist</w:t>
+            </w:r>
+            <w:r>
+              <w:t xml:space="preserve"> der Aufwand um die Poster zu lesen zu gross. Zwischendurch kann sie sich dann aber doch durchringen </w:t>
+            </w:r>
+            <w:r>
+              <w:t xml:space="preserve">um </w:t>
+            </w:r>
+            <w:r>
+              <w:t>ein paar wenige</w:t>
+            </w:r>
+            <w:r>
+              <w:t xml:space="preserve"> Poster des eigenen Studiengangs</w:t>
+            </w:r>
+            <w:r>
+              <w:t xml:space="preserve"> zu betrachten.</w:t>
+            </w:r>
+          </w:p>
+        </w:tc>
+      </w:tr>
+      <w:tr>
+        <w:tc>
+          <w:tcPr>
+            <w:tcW w:w="4606" w:type="dxa"/>
+          </w:tcPr>
+          <w:p>
+            <w:r>
+              <w:t>Vorkenntnisse &amp; Lernen (Computer, Domain)</w:t>
+            </w:r>
+          </w:p>
+        </w:tc>
+        <w:tc>
+          <w:tcPr>
+            <w:tcW w:w="4606" w:type="dxa"/>
+          </w:tcPr>
+          <w:p>
+            <w:r>
+              <w:t xml:space="preserve">Noemi besitzt grundlegende Computer Kenntnisse, </w:t>
+            </w:r>
+            <w:r>
+              <w:t>aber</w:t>
+            </w:r>
+            <w:r>
+              <w:t xml:space="preserve"> keine </w:t>
+            </w:r>
+            <w:r>
+              <w:t xml:space="preserve">über </w:t>
+            </w:r>
+            <w:proofErr w:type="spellStart"/>
+            <w:r>
+              <w:t>Kinect</w:t>
+            </w:r>
+            <w:proofErr w:type="spellEnd"/>
+            <w:r>
+              <w:t>.</w:t>
+            </w:r>
+          </w:p>
+        </w:tc>
+      </w:tr>
+      <w:tr>
+        <w:tc>
+          <w:tcPr>
+            <w:tcW w:w="4606" w:type="dxa"/>
+          </w:tcPr>
+          <w:p>
+            <w:r>
+              <w:t>Eigenschaften / Verhaltensvariablen</w:t>
+            </w:r>
+          </w:p>
+        </w:tc>
+        <w:tc>
+          <w:tcPr>
+            <w:tcW w:w="4606" w:type="dxa"/>
+          </w:tcPr>
+          <w:p>
+            <w:pPr>
+              <w:pStyle w:val="ListParagraph"/>
+              <w:numPr>
+                <w:ilvl w:val="0"/>
+                <w:numId w:val="18"/>
+              </w:numPr>
+            </w:pPr>
+            <w:r>
+              <w:t>Interesse an den Arbeiten</w:t>
+            </w:r>
+          </w:p>
+          <w:p>
+            <w:pPr>
+              <w:pStyle w:val="ListParagraph"/>
+              <w:numPr>
+                <w:ilvl w:val="0"/>
+                <w:numId w:val="18"/>
+              </w:numPr>
+            </w:pPr>
+            <w:r>
+              <w:t>Interesse an den Postern</w:t>
+            </w:r>
+          </w:p>
+          <w:p>
+            <w:pPr>
+              <w:pStyle w:val="ListParagraph"/>
+              <w:numPr>
+                <w:ilvl w:val="0"/>
+                <w:numId w:val="18"/>
+              </w:numPr>
+            </w:pPr>
+            <w:r>
+              <w:t>Qualitätseinschätzung</w:t>
+            </w:r>
+          </w:p>
+          <w:p>
+            <w:pPr>
+              <w:pStyle w:val="ListParagraph"/>
+              <w:numPr>
+                <w:ilvl w:val="0"/>
+                <w:numId w:val="18"/>
+              </w:numPr>
+            </w:pPr>
+            <w:r>
+              <w:t>Zeitaufwand für das Lesen</w:t>
+            </w:r>
+          </w:p>
+        </w:tc>
+      </w:tr>
+      <w:tr>
+        <w:tc>
+          <w:tcPr>
+            <w:tcW w:w="4606" w:type="dxa"/>
+          </w:tcPr>
+          <w:p>
+            <w:r>
+              <w:t>Ziele</w:t>
+            </w:r>
+          </w:p>
+        </w:tc>
+        <w:tc>
+          <w:tcPr>
+            <w:tcW w:w="4606" w:type="dxa"/>
+          </w:tcPr>
+          <w:p/>
+        </w:tc>
+      </w:tr>
+    </w:tbl>
+    <w:p>
+      <w:pPr>
+        <w:pStyle w:val="Heading4"/>
+      </w:pPr>
+      <w:r>
+        <w:t>Ist-Szenario</w:t>
+      </w:r>
+    </w:p>
+    <w:p/>
+    <w:p>
+      <w:pPr>
+        <w:pStyle w:val="Heading4"/>
+      </w:pPr>
+      <w:r>
+        <w:t>Soll-Szenario</w:t>
+      </w:r>
+    </w:p>
+    <w:p/>
+    <w:p>
+      <w:pPr>
+        <w:pStyle w:val="Heading3"/>
+      </w:pPr>
+      <w:r>
+        <w:t>Persona</w:t>
+      </w:r>
+      <w:r>
+        <w:t xml:space="preserve"> Erik Eventbesucher</w:t>
+      </w:r>
+    </w:p>
+    <w:tbl>
+      <w:tblPr>
+        <w:tblStyle w:val="TableGrid"/>
+        <w:tblW w:w="0" w:type="auto"/>
+        <w:tblLook w:val="04A0" w:firstRow="1" w:lastRow="0" w:firstColumn="1" w:lastColumn="0" w:noHBand="0" w:noVBand="1"/>
+      </w:tblPr>
+      <w:tblGrid>
+        <w:gridCol w:w="4606"/>
+        <w:gridCol w:w="4606"/>
+      </w:tblGrid>
+      <w:tr>
+        <w:tc>
+          <w:tcPr>
+            <w:tcW w:w="4606" w:type="dxa"/>
+          </w:tcPr>
+          <w:p>
+            <w:r>
+              <w:lastRenderedPageBreak/>
+              <w:t>Erich</w:t>
+            </w:r>
+            <w:r>
+              <w:t xml:space="preserve"> Eventbes</w:t>
+            </w:r>
+            <w:r>
+              <w:t>ucher</w:t>
             </w:r>
           </w:p>
         </w:tc>
@@ -6289,17 +6493,36 @@
           <w:tcPr>
             <w:tcW w:w="4606" w:type="dxa"/>
           </w:tcPr>
-          <w:p>
-            <w:r>
-              <w:t>Persönlichkeit &amp; Vorlieben</w:t>
-            </w:r>
-          </w:p>
+          <w:p/>
         </w:tc>
         <w:tc>
           <w:tcPr>
             <w:tcW w:w="4606" w:type="dxa"/>
           </w:tcPr>
+          <w:p>
+            <w:pPr>
+              <w:rPr>
+                <w:b/>
+              </w:rPr>
+            </w:pPr>
+            <w:r>
+              <w:rPr>
+                <w:b/>
+              </w:rPr>
+              <w:t>Kurzprofil</w:t>
+            </w:r>
+          </w:p>
           <w:p/>
+          <w:p>
+            <w:r>
+              <w:t>Mitarbeiter aus privatem Sektor</w:t>
+            </w:r>
+          </w:p>
+          <w:p>
+            <w:r>
+              <w:t>31 Jahre</w:t>
+            </w:r>
+          </w:p>
         </w:tc>
       </w:tr>
       <w:tr>
@@ -6309,7 +6532,13 @@
           </w:tcPr>
           <w:p>
             <w:r>
-              <w:t>Vorkenntnisse &amp; Lernen (Computer, Domain)</w:t>
+              <w:t>Arbeitskontext (</w:t>
+            </w:r>
+            <w:r>
+              <w:t>L</w:t>
+            </w:r>
+            <w:r>
+              <w:t>ärm, Unterbrüche, Regeln)</w:t>
             </w:r>
           </w:p>
         </w:tc>
@@ -6317,7 +6546,69 @@
           <w:tcPr>
             <w:tcW w:w="4606" w:type="dxa"/>
           </w:tcPr>
-          <w:p/>
+          <w:p>
+            <w:r>
+              <w:t>Für die Veranstaltungen an der HSR wird meist die Aula genutzt, welche sich im Gebäude 4 befindet. Dort wird auch das Mittagessen serviert. Erik befindet sich daher den ganzen Tag im diesem Gebäude.</w:t>
+            </w:r>
+          </w:p>
+        </w:tc>
+      </w:tr>
+      <w:tr>
+        <w:tc>
+          <w:tcPr>
+            <w:tcW w:w="4606" w:type="dxa"/>
+          </w:tcPr>
+          <w:p>
+            <w:r>
+              <w:t>Persönlichkeit &amp; Vorlieben</w:t>
+            </w:r>
+          </w:p>
+        </w:tc>
+        <w:tc>
+          <w:tcPr>
+            <w:tcW w:w="4606" w:type="dxa"/>
+          </w:tcPr>
+          <w:p>
+            <w:r>
+              <w:t xml:space="preserve">Erik ist an neuen Technologien und Entdeckungen grundsätzlich interessiert. </w:t>
+            </w:r>
+          </w:p>
+        </w:tc>
+      </w:tr>
+      <w:tr>
+        <w:tc>
+          <w:tcPr>
+            <w:tcW w:w="4606" w:type="dxa"/>
+          </w:tcPr>
+          <w:p>
+            <w:r>
+              <w:t>Vorkenntnisse &amp; Lernen (Computer, Domain)</w:t>
+            </w:r>
+          </w:p>
+        </w:tc>
+        <w:tc>
+          <w:tcPr>
+            <w:tcW w:w="4606" w:type="dxa"/>
+          </w:tcPr>
+          <w:p>
+            <w:r>
+              <w:t xml:space="preserve">Erich verfügt über gute Computerkenntnisse und hat schon von </w:t>
+            </w:r>
+            <w:proofErr w:type="spellStart"/>
+            <w:r>
+              <w:t>Kinect</w:t>
+            </w:r>
+            <w:proofErr w:type="spellEnd"/>
+            <w:r>
+              <w:t xml:space="preserve"> gehört, dies aber bis jetzt noch nicht </w:t>
+            </w:r>
+            <w:r>
+              <w:t>ausprobieren</w:t>
+            </w:r>
+            <w:r>
+              <w:t xml:space="preserve"> können.</w:t>
+            </w:r>
+          </w:p>
         </w:tc>
       </w:tr>
       <w:tr>
@@ -6343,6 +6634,45 @@
                 <w:numId w:val="18"/>
               </w:numPr>
             </w:pPr>
+            <w:r>
+              <w:t>Interesse an den Arbeiten</w:t>
+            </w:r>
+          </w:p>
+          <w:p>
+            <w:pPr>
+              <w:pStyle w:val="ListParagraph"/>
+              <w:numPr>
+                <w:ilvl w:val="0"/>
+                <w:numId w:val="18"/>
+              </w:numPr>
+            </w:pPr>
+            <w:r>
+              <w:t>Interesse an den Postern</w:t>
+            </w:r>
+          </w:p>
+          <w:p>
+            <w:pPr>
+              <w:pStyle w:val="ListParagraph"/>
+              <w:numPr>
+                <w:ilvl w:val="0"/>
+                <w:numId w:val="18"/>
+              </w:numPr>
+            </w:pPr>
+            <w:r>
+              <w:t>Qualitätseinschätzung</w:t>
+            </w:r>
+          </w:p>
+          <w:p>
+            <w:pPr>
+              <w:pStyle w:val="ListParagraph"/>
+              <w:numPr>
+                <w:ilvl w:val="0"/>
+                <w:numId w:val="18"/>
+              </w:numPr>
+            </w:pPr>
+            <w:r>
+              <w:t>Zeitaufwand für das Lesen</w:t>
+            </w:r>
           </w:p>
         </w:tc>
       </w:tr>
@@ -6361,15 +6691,39 @@
           <w:tcPr>
             <w:tcW w:w="4606" w:type="dxa"/>
           </w:tcPr>
-          <w:p/>
+          <w:p>
+            <w:pPr>
+              <w:pStyle w:val="ListParagraph"/>
+              <w:numPr>
+                <w:ilvl w:val="0"/>
+                <w:numId w:val="20"/>
+              </w:numPr>
+            </w:pPr>
+            <w:r>
+              <w:t>Zeit in den Pausen überbrücken</w:t>
+            </w:r>
+          </w:p>
         </w:tc>
       </w:tr>
     </w:tbl>
+    <w:p>
+      <w:pPr>
+        <w:pStyle w:val="Heading4"/>
+      </w:pPr>
+      <w:r>
+        <w:t>Ist-Szenario</w:t>
+      </w:r>
+    </w:p>
     <w:p/>
     <w:p>
       <w:pPr>
-        <w:pStyle w:val="Heading3"/>
-      </w:pPr>
+        <w:pStyle w:val="Heading4"/>
+      </w:pPr>
+      <w:r>
+        <w:t>Soll-Szenario</w:t>
+      </w:r>
+    </w:p>
+    <w:p>
       <w:r>
         <w:br w:type="page"/>
       </w:r>
@@ -6596,27 +6950,14 @@
       <w:r>
         <w:t xml:space="preserve">Abbildung </w:t>
       </w:r>
-      <w:r>
-        <w:fldChar w:fldCharType="begin"/>
-      </w:r>
-      <w:r>
-        <w:instrText xml:space="preserve"> SEQ Abbildung \* ARABIC </w:instrText>
-      </w:r>
-      <w:r>
-        <w:fldChar w:fldCharType="separate"/>
-      </w:r>
-      <w:r>
-        <w:rPr>
-          <w:noProof/>
-        </w:rPr>
-        <w:t>9</w:t>
-      </w:r>
-      <w:r>
-        <w:rPr>
-          <w:noProof/>
-        </w:rPr>
-        <w:fldChar w:fldCharType="end"/>
-      </w:r>
+      <w:fldSimple w:instr=" SEQ Abbildung \* ARABIC ">
+        <w:r>
+          <w:rPr>
+            <w:noProof/>
+          </w:rPr>
+          <w:t>9</w:t>
+        </w:r>
+      </w:fldSimple>
       <w:r>
         <w:t xml:space="preserve"> - </w:t>
       </w:r>
@@ -6638,7 +6979,15 @@
     </w:p>
     <w:p>
       <w:r>
-        <w:t>Wie aus der Aufgabenstellung ersichtlich ist (TODO: Aufgabenstellung) wurde eine Monitorwand mit 3 x 3 55“ Monitoren vorgeschlagen. Es wurde jedoch befürchtet, dass diese durch ihre Abmessungen übermässig gross in dem Raum erscheinen würde. Auch wurde erwartet, dass die auf der Wall aufgezeigten Elemente nicht auf einen Blick erfasst werden könnten.</w:t>
+        <w:t xml:space="preserve">Wie aus der Aufgabenstellung ersichtlich ist (TODO: Aufgabenstellung) wurde eine Monitorwand mit 3 x 3 55“ Monitoren vorgeschlagen. Es wurde jedoch befürchtet, dass diese durch ihre Abmessungen übermässig gross in dem Raum erscheinen würde. Auch wurde erwartet, dass die auf </w:t>
+      </w:r>
+      <w:proofErr w:type="gramStart"/>
+      <w:r>
+        <w:t>der Wall</w:t>
+      </w:r>
+      <w:proofErr w:type="gramEnd"/>
+      <w:r>
+        <w:t xml:space="preserve"> aufgezeigten Elemente nicht auf einen Blick erfasst werden könnten.</w:t>
       </w:r>
     </w:p>
     <w:p/>
@@ -6707,27 +7056,14 @@
       <w:r>
         <w:t xml:space="preserve">Abbildung </w:t>
       </w:r>
-      <w:r>
-        <w:fldChar w:fldCharType="begin"/>
-      </w:r>
-      <w:r>
-        <w:instrText xml:space="preserve"> SEQ Abbildung \* ARABIC </w:instrText>
-      </w:r>
-      <w:r>
-        <w:fldChar w:fldCharType="separate"/>
-      </w:r>
-      <w:r>
-        <w:rPr>
-          <w:noProof/>
-        </w:rPr>
-        <w:t>10</w:t>
-      </w:r>
-      <w:r>
-        <w:rPr>
-          <w:noProof/>
-        </w:rPr>
-        <w:fldChar w:fldCharType="end"/>
-      </w:r>
+      <w:fldSimple w:instr=" SEQ Abbildung \* ARABIC ">
+        <w:r>
+          <w:rPr>
+            <w:noProof/>
+          </w:rPr>
+          <w:t>10</w:t>
+        </w:r>
+      </w:fldSimple>
       <w:r>
         <w:t xml:space="preserve"> - </w:t>
       </w:r>
@@ -6831,27 +7167,14 @@
       <w:r>
         <w:t xml:space="preserve">Abbildung </w:t>
       </w:r>
-      <w:r>
-        <w:fldChar w:fldCharType="begin"/>
-      </w:r>
-      <w:r>
-        <w:instrText xml:space="preserve"> SEQ Abbildung \* ARABIC </w:instrText>
-      </w:r>
-      <w:r>
-        <w:fldChar w:fldCharType="separate"/>
-      </w:r>
-      <w:r>
-        <w:rPr>
-          <w:noProof/>
-        </w:rPr>
-        <w:t>11</w:t>
-      </w:r>
-      <w:r>
-        <w:rPr>
-          <w:noProof/>
-        </w:rPr>
-        <w:fldChar w:fldCharType="end"/>
-      </w:r>
+      <w:fldSimple w:instr=" SEQ Abbildung \* ARABIC ">
+        <w:r>
+          <w:rPr>
+            <w:noProof/>
+          </w:rPr>
+          <w:t>11</w:t>
+        </w:r>
+      </w:fldSimple>
       <w:r>
         <w:t xml:space="preserve"> - Variante B: 2 x 2 55" Monitore, Ansicht</w:t>
       </w:r>
@@ -6955,27 +7278,14 @@
       <w:r>
         <w:t xml:space="preserve">Abbildung </w:t>
       </w:r>
-      <w:r>
-        <w:fldChar w:fldCharType="begin"/>
-      </w:r>
-      <w:r>
-        <w:instrText xml:space="preserve"> SEQ Abbildung \* ARABIC </w:instrText>
-      </w:r>
-      <w:r>
-        <w:fldChar w:fldCharType="separate"/>
-      </w:r>
-      <w:r>
-        <w:rPr>
-          <w:noProof/>
-        </w:rPr>
-        <w:t>12</w:t>
-      </w:r>
-      <w:r>
-        <w:rPr>
-          <w:noProof/>
-        </w:rPr>
-        <w:fldChar w:fldCharType="end"/>
-      </w:r>
+      <w:fldSimple w:instr=" SEQ Abbildung \* ARABIC ">
+        <w:r>
+          <w:rPr>
+            <w:noProof/>
+          </w:rPr>
+          <w:t>12</w:t>
+        </w:r>
+      </w:fldSimple>
       <w:r>
         <w:t xml:space="preserve"> - </w:t>
       </w:r>
@@ -7162,34 +7472,29 @@
       <w:r>
         <w:t xml:space="preserve">Abbildung </w:t>
       </w:r>
-      <w:r>
-        <w:fldChar w:fldCharType="begin"/>
-      </w:r>
-      <w:r>
-        <w:instrText xml:space="preserve"> SEQ Abbildung \* ARABIC </w:instrText>
-      </w:r>
-      <w:r>
-        <w:fldChar w:fldCharType="separate"/>
-      </w:r>
-      <w:r>
-        <w:rPr>
-          <w:noProof/>
-        </w:rPr>
-        <w:t>13</w:t>
-      </w:r>
-      <w:r>
-        <w:rPr>
-          <w:noProof/>
-        </w:rPr>
-        <w:fldChar w:fldCharType="end"/>
-      </w:r>
+      <w:fldSimple w:instr=" SEQ Abbildung \* ARABIC ">
+        <w:r>
+          <w:rPr>
+            <w:noProof/>
+          </w:rPr>
+          <w:t>13</w:t>
+        </w:r>
+      </w:fldSimple>
       <w:r>
         <w:t xml:space="preserve"> - Variante C: 1 x 6 55" Monitore, Ansicht</w:t>
       </w:r>
     </w:p>
     <w:p>
       <w:r>
-        <w:t xml:space="preserve">Diese Variante fügt sich von den Abmessungen her perfekt in den Gang des Gebäudes ein. Auch müssten Passanten so über eine längere Strecke an der Wall vorbeigehen. Dadurch ergibt sich eine verlängerte Zeitspanne um die Passanten zu animieren, die Video Wall zu benutzen. Denkbar ist auch, dass die Möbel-Elemente ihren Platz behalten und die Wand darüber montiert wird. Das 1 x 6 Format ist jedoch für klassische Anwendungen wie Videos oder Spiele unvorteilhaft. Auf den Seiten der Bildschirmfläche würde zu viel Platz </w:t>
+        <w:t xml:space="preserve">Diese Variante fügt sich von den Abmessungen her perfekt in den Gang des Gebäudes ein. Auch müssten Passanten so über eine längere Strecke an </w:t>
+      </w:r>
+      <w:proofErr w:type="gramStart"/>
+      <w:r>
+        <w:t>der Wall</w:t>
+      </w:r>
+      <w:proofErr w:type="gramEnd"/>
+      <w:r>
+        <w:t xml:space="preserve"> vorbeigehen. Dadurch ergibt sich eine verlängerte Zeitspanne um die Passanten zu animieren, die Video Wall zu benutzen. Denkbar ist auch, dass die Möbel-Elemente ihren Platz behalten und die Wand darüber montiert wird. Das 1 x 6 Format ist jedoch für klassische Anwendungen wie Videos oder Spiele unvorteilhaft. Auf den Seiten der Bildschirmfläche würde zu viel Platz </w:t>
       </w:r>
       <w:r>
         <w:lastRenderedPageBreak/>
@@ -7251,27 +7556,14 @@
       <w:r>
         <w:t xml:space="preserve">Abbildung </w:t>
       </w:r>
-      <w:r>
-        <w:fldChar w:fldCharType="begin"/>
-      </w:r>
-      <w:r>
-        <w:instrText xml:space="preserve"> SEQ Abbildung \* ARABIC </w:instrText>
-      </w:r>
-      <w:r>
-        <w:fldChar w:fldCharType="separate"/>
-      </w:r>
-      <w:r>
-        <w:rPr>
-          <w:noProof/>
-        </w:rPr>
-        <w:t>14</w:t>
-      </w:r>
-      <w:r>
-        <w:rPr>
-          <w:noProof/>
-        </w:rPr>
-        <w:fldChar w:fldCharType="end"/>
-      </w:r>
+      <w:fldSimple w:instr=" SEQ Abbildung \* ARABIC ">
+        <w:r>
+          <w:rPr>
+            <w:noProof/>
+          </w:rPr>
+          <w:t>14</w:t>
+        </w:r>
+      </w:fldSimple>
       <w:r>
         <w:t xml:space="preserve"> - Variante A: 1 x 6 55" Monitore, Hellraumprojektor Test</w:t>
       </w:r>
@@ -7306,7 +7598,15 @@
         <w:fldChar w:fldCharType="end"/>
       </w:r>
       <w:r>
-        <w:t xml:space="preserve"> ist ersichtlich, dass das auf der Video Wall angezeigte Poster nur über die mittleren beiden Bildschirme geht. Ein weiterer negativer Punkt ist, dass durch die geringe Höhe der Konstellation diese im Raum verloren wirkt, obwohl der Raum selbst auch über keine hohe Höhe verfügt. Hauptnachteil ist jedoch, dass für diese Länge mehrere Kinects benötigt werden würden um den gesamten Bereich abdecken zu können. Dies würde die Entwicklung verkomplizieren.</w:t>
+        <w:t xml:space="preserve"> ist ersichtlich, dass das auf der Video Wall angezeigte Poster nur über die mittleren beiden Bildschirme geht. Ein weiterer negativer Punkt ist, dass durch die geringe Höhe der Konstellation diese im Raum verloren wirkt, obwohl der Raum selbst auch über keine hohe Höhe verfügt. Hauptnachteil ist jedoch, dass für diese Länge mehrere </w:t>
+      </w:r>
+      <w:proofErr w:type="spellStart"/>
+      <w:r>
+        <w:t>Kinects</w:t>
+      </w:r>
+      <w:proofErr w:type="spellEnd"/>
+      <w:r>
+        <w:t xml:space="preserve"> benötigt werden würden um den gesamten Bereich abdecken zu können. Dies würde die Entwicklung verkomplizieren.</w:t>
       </w:r>
     </w:p>
     <w:p>
@@ -7391,7 +7691,15 @@
     </w:p>
     <w:p>
       <w:r>
-        <w:t>Die Offerte der Firma Matrox konnte eine sehr zufriedenstellende Lösung anbieten. Folgende Karten wurden gewählt:</w:t>
+        <w:t xml:space="preserve">Die Offerte der Firma </w:t>
+      </w:r>
+      <w:proofErr w:type="spellStart"/>
+      <w:r>
+        <w:t>Matrox</w:t>
+      </w:r>
+      <w:proofErr w:type="spellEnd"/>
+      <w:r>
+        <w:t xml:space="preserve"> konnte eine sehr zufriedenstellende Lösung anbieten. Folgende Karten wurden gewählt:</w:t>
       </w:r>
     </w:p>
     <w:p>
@@ -7403,8 +7711,13 @@
         </w:numPr>
         <w:ind w:hanging="720"/>
       </w:pPr>
-      <w:r>
-        <w:t>Matrox M9188 mit 8 Anschlüssen</w:t>
+      <w:proofErr w:type="spellStart"/>
+      <w:r>
+        <w:t>Matrox</w:t>
+      </w:r>
+      <w:proofErr w:type="spellEnd"/>
+      <w:r>
+        <w:t xml:space="preserve"> M9188 mit 8 Anschlüssen</w:t>
       </w:r>
     </w:p>
     <w:p>
@@ -7464,29 +7777,24 @@
       <w:r>
         <w:t xml:space="preserve">Abbildung </w:t>
       </w:r>
-      <w:r>
-        <w:fldChar w:fldCharType="begin"/>
-      </w:r>
-      <w:r>
-        <w:instrText xml:space="preserve"> SEQ Abbildung \* ARABIC </w:instrText>
-      </w:r>
-      <w:r>
-        <w:fldChar w:fldCharType="separate"/>
-      </w:r>
-      <w:r>
-        <w:rPr>
-          <w:noProof/>
-        </w:rPr>
-        <w:t>15</w:t>
-      </w:r>
-      <w:r>
-        <w:rPr>
-          <w:noProof/>
-        </w:rPr>
-        <w:fldChar w:fldCharType="end"/>
-      </w:r>
-      <w:r>
-        <w:t xml:space="preserve"> - Matrox M9188</w:t>
+      <w:fldSimple w:instr=" SEQ Abbildung \* ARABIC ">
+        <w:r>
+          <w:rPr>
+            <w:noProof/>
+          </w:rPr>
+          <w:t>15</w:t>
+        </w:r>
+      </w:fldSimple>
+      <w:r>
+        <w:t xml:space="preserve"> - </w:t>
+      </w:r>
+      <w:proofErr w:type="spellStart"/>
+      <w:r>
+        <w:t>Matrox</w:t>
+      </w:r>
+      <w:proofErr w:type="spellEnd"/>
+      <w:r>
+        <w:t xml:space="preserve"> M9188</w:t>
       </w:r>
       <w:r>
         <w:br/>
@@ -7501,8 +7809,13 @@
         </w:numPr>
         <w:ind w:hanging="720"/>
       </w:pPr>
-      <w:r>
-        <w:t>Matrox M9128 mit 2 Anschlüssen</w:t>
+      <w:proofErr w:type="spellStart"/>
+      <w:r>
+        <w:t>Matrox</w:t>
+      </w:r>
+      <w:proofErr w:type="spellEnd"/>
+      <w:r>
+        <w:t xml:space="preserve"> M9128 mit 2 Anschlüssen</w:t>
       </w:r>
     </w:p>
     <w:p>
@@ -7555,29 +7868,24 @@
       <w:r>
         <w:t xml:space="preserve">Abbildung </w:t>
       </w:r>
-      <w:r>
-        <w:fldChar w:fldCharType="begin"/>
-      </w:r>
-      <w:r>
-        <w:instrText xml:space="preserve"> SEQ Abbildung \* ARABIC </w:instrText>
-      </w:r>
-      <w:r>
-        <w:fldChar w:fldCharType="separate"/>
-      </w:r>
-      <w:r>
-        <w:rPr>
-          <w:noProof/>
-        </w:rPr>
-        <w:t>16</w:t>
-      </w:r>
-      <w:r>
-        <w:rPr>
-          <w:noProof/>
-        </w:rPr>
-        <w:fldChar w:fldCharType="end"/>
-      </w:r>
-      <w:r>
-        <w:t xml:space="preserve"> - Matrox </w:t>
+      <w:fldSimple w:instr=" SEQ Abbildung \* ARABIC ">
+        <w:r>
+          <w:rPr>
+            <w:noProof/>
+          </w:rPr>
+          <w:t>16</w:t>
+        </w:r>
+      </w:fldSimple>
+      <w:r>
+        <w:t xml:space="preserve"> - </w:t>
+      </w:r>
+      <w:proofErr w:type="spellStart"/>
+      <w:r>
+        <w:t>Matrox</w:t>
+      </w:r>
+      <w:proofErr w:type="spellEnd"/>
+      <w:r>
+        <w:t xml:space="preserve"> </w:t>
       </w:r>
       <w:r>
         <w:t>M9128</w:t>
@@ -7649,7 +7957,7 @@
       <w:rPr>
         <w:noProof/>
       </w:rPr>
-      <w:t>12. März 2012</w:t>
+      <w:t>13. März 2012</w:t>
     </w:r>
     <w:r>
       <w:fldChar w:fldCharType="end"/>
@@ -7701,16 +8009,31 @@
       </w:rPr>
       <w:t xml:space="preserve"> von </w:t>
     </w:r>
-    <w:fldSimple w:instr="NUMPAGES  \* Arabic  \* MERGEFORMAT">
-      <w:r>
-        <w:rPr>
-          <w:b/>
-          <w:noProof/>
-          <w:lang w:val="de-DE"/>
-        </w:rPr>
-        <w:t>17</w:t>
-      </w:r>
-    </w:fldSimple>
+    <w:r>
+      <w:fldChar w:fldCharType="begin"/>
+    </w:r>
+    <w:r>
+      <w:instrText>NUMPAGES  \* Arabic  \* MERGEFORMAT</w:instrText>
+    </w:r>
+    <w:r>
+      <w:fldChar w:fldCharType="separate"/>
+    </w:r>
+    <w:r>
+      <w:rPr>
+        <w:b/>
+        <w:noProof/>
+        <w:lang w:val="de-DE"/>
+      </w:rPr>
+      <w:t>18</w:t>
+    </w:r>
+    <w:r>
+      <w:rPr>
+        <w:b/>
+        <w:noProof/>
+        <w:lang w:val="de-DE"/>
+      </w:rPr>
+      <w:fldChar w:fldCharType="end"/>
+    </w:r>
   </w:p>
 </w:ftr>
 </file>
@@ -7759,6 +8082,119 @@
 <file path=word/numbering.xml><?xml version="1.0" encoding="utf-8"?>
 <w:numbering xmlns:wpc="http://schemas.microsoft.com/office/word/2010/wordprocessingCanvas" xmlns:mc="http://schemas.openxmlformats.org/markup-compatibility/2006" xmlns:o="urn:schemas-microsoft-com:office:office" xmlns:r="http://schemas.openxmlformats.org/officeDocument/2006/relationships" xmlns:m="http://schemas.openxmlformats.org/officeDocument/2006/math" xmlns:v="urn:schemas-microsoft-com:vml" xmlns:wp14="http://schemas.microsoft.com/office/word/2010/wordprocessingDrawing" xmlns:wp="http://schemas.openxmlformats.org/drawingml/2006/wordprocessingDrawing" xmlns:w10="urn:schemas-microsoft-com:office:word" xmlns:w="http://schemas.openxmlformats.org/wordprocessingml/2006/main" xmlns:w14="http://schemas.microsoft.com/office/word/2010/wordml" xmlns:wpg="http://schemas.microsoft.com/office/word/2010/wordprocessingGroup" xmlns:wpi="http://schemas.microsoft.com/office/word/2010/wordprocessingInk" xmlns:wne="http://schemas.microsoft.com/office/word/2006/wordml" xmlns:wps="http://schemas.microsoft.com/office/word/2010/wordprocessingShape" mc:Ignorable="w14 wp14">
   <w:abstractNum w:abstractNumId="0">
+    <w:nsid w:val="0B573BCC"/>
+    <w:multiLevelType w:val="hybridMultilevel"/>
+    <w:tmpl w:val="97E6ED46"/>
+    <w:lvl w:ilvl="0" w:tplc="08070001">
+      <w:start w:val="1"/>
+      <w:numFmt w:val="bullet"/>
+      <w:lvlText w:val=""/>
+      <w:lvlJc w:val="left"/>
+      <w:pPr>
+        <w:ind w:left="720" w:hanging="360"/>
+      </w:pPr>
+      <w:rPr>
+        <w:rFonts w:ascii="Symbol" w:hAnsi="Symbol" w:hint="default"/>
+      </w:rPr>
+    </w:lvl>
+    <w:lvl w:ilvl="1" w:tplc="08070003" w:tentative="1">
+      <w:start w:val="1"/>
+      <w:numFmt w:val="bullet"/>
+      <w:lvlText w:val="o"/>
+      <w:lvlJc w:val="left"/>
+      <w:pPr>
+        <w:ind w:left="1440" w:hanging="360"/>
+      </w:pPr>
+      <w:rPr>
+        <w:rFonts w:ascii="Courier New" w:hAnsi="Courier New" w:cs="Courier New" w:hint="default"/>
+      </w:rPr>
+    </w:lvl>
+    <w:lvl w:ilvl="2" w:tplc="08070005" w:tentative="1">
+      <w:start w:val="1"/>
+      <w:numFmt w:val="bullet"/>
+      <w:lvlText w:val=""/>
+      <w:lvlJc w:val="left"/>
+      <w:pPr>
+        <w:ind w:left="2160" w:hanging="360"/>
+      </w:pPr>
+      <w:rPr>
+        <w:rFonts w:ascii="Wingdings" w:hAnsi="Wingdings" w:hint="default"/>
+      </w:rPr>
+    </w:lvl>
+    <w:lvl w:ilvl="3" w:tplc="08070001" w:tentative="1">
+      <w:start w:val="1"/>
+      <w:numFmt w:val="bullet"/>
+      <w:lvlText w:val=""/>
+      <w:lvlJc w:val="left"/>
+      <w:pPr>
+        <w:ind w:left="2880" w:hanging="360"/>
+      </w:pPr>
+      <w:rPr>
+        <w:rFonts w:ascii="Symbol" w:hAnsi="Symbol" w:hint="default"/>
+      </w:rPr>
+    </w:lvl>
+    <w:lvl w:ilvl="4" w:tplc="08070003" w:tentative="1">
+      <w:start w:val="1"/>
+      <w:numFmt w:val="bullet"/>
+      <w:lvlText w:val="o"/>
+      <w:lvlJc w:val="left"/>
+      <w:pPr>
+        <w:ind w:left="3600" w:hanging="360"/>
+      </w:pPr>
+      <w:rPr>
+        <w:rFonts w:ascii="Courier New" w:hAnsi="Courier New" w:cs="Courier New" w:hint="default"/>
+      </w:rPr>
+    </w:lvl>
+    <w:lvl w:ilvl="5" w:tplc="08070005" w:tentative="1">
+      <w:start w:val="1"/>
+      <w:numFmt w:val="bullet"/>
+      <w:lvlText w:val=""/>
+      <w:lvlJc w:val="left"/>
+      <w:pPr>
+        <w:ind w:left="4320" w:hanging="360"/>
+      </w:pPr>
+      <w:rPr>
+        <w:rFonts w:ascii="Wingdings" w:hAnsi="Wingdings" w:hint="default"/>
+      </w:rPr>
+    </w:lvl>
+    <w:lvl w:ilvl="6" w:tplc="08070001" w:tentative="1">
+      <w:start w:val="1"/>
+      <w:numFmt w:val="bullet"/>
+      <w:lvlText w:val=""/>
+      <w:lvlJc w:val="left"/>
+      <w:pPr>
+        <w:ind w:left="5040" w:hanging="360"/>
+      </w:pPr>
+      <w:rPr>
+        <w:rFonts w:ascii="Symbol" w:hAnsi="Symbol" w:hint="default"/>
+      </w:rPr>
+    </w:lvl>
+    <w:lvl w:ilvl="7" w:tplc="08070003" w:tentative="1">
+      <w:start w:val="1"/>
+      <w:numFmt w:val="bullet"/>
+      <w:lvlText w:val="o"/>
+      <w:lvlJc w:val="left"/>
+      <w:pPr>
+        <w:ind w:left="5760" w:hanging="360"/>
+      </w:pPr>
+      <w:rPr>
+        <w:rFonts w:ascii="Courier New" w:hAnsi="Courier New" w:cs="Courier New" w:hint="default"/>
+      </w:rPr>
+    </w:lvl>
+    <w:lvl w:ilvl="8" w:tplc="08070005" w:tentative="1">
+      <w:start w:val="1"/>
+      <w:numFmt w:val="bullet"/>
+      <w:lvlText w:val=""/>
+      <w:lvlJc w:val="left"/>
+      <w:pPr>
+        <w:ind w:left="6480" w:hanging="360"/>
+      </w:pPr>
+      <w:rPr>
+        <w:rFonts w:ascii="Wingdings" w:hAnsi="Wingdings" w:hint="default"/>
+      </w:rPr>
+    </w:lvl>
+  </w:abstractNum>
+  <w:abstractNum w:abstractNumId="1">
     <w:nsid w:val="0BC24977"/>
     <w:multiLevelType w:val="hybridMultilevel"/>
     <w:tmpl w:val="29B6A5CC"/>
@@ -7871,7 +8307,7 @@
       </w:rPr>
     </w:lvl>
   </w:abstractNum>
-  <w:abstractNum w:abstractNumId="1">
+  <w:abstractNum w:abstractNumId="2">
     <w:nsid w:val="103F7C04"/>
     <w:multiLevelType w:val="hybridMultilevel"/>
     <w:tmpl w:val="CC1CD4CE"/>
@@ -7984,7 +8420,7 @@
       </w:rPr>
     </w:lvl>
   </w:abstractNum>
-  <w:abstractNum w:abstractNumId="2">
+  <w:abstractNum w:abstractNumId="3">
     <w:nsid w:val="1D6566E8"/>
     <w:multiLevelType w:val="hybridMultilevel"/>
     <w:tmpl w:val="DF48530A"/>
@@ -8073,7 +8509,7 @@
       </w:pPr>
     </w:lvl>
   </w:abstractNum>
-  <w:abstractNum w:abstractNumId="3">
+  <w:abstractNum w:abstractNumId="4">
     <w:nsid w:val="1D823E2B"/>
     <w:multiLevelType w:val="hybridMultilevel"/>
     <w:tmpl w:val="6DCA3606"/>
@@ -8159,7 +8595,7 @@
       </w:pPr>
     </w:lvl>
   </w:abstractNum>
-  <w:abstractNum w:abstractNumId="4">
+  <w:abstractNum w:abstractNumId="5">
     <w:nsid w:val="1F7C1E13"/>
     <w:multiLevelType w:val="hybridMultilevel"/>
     <w:tmpl w:val="D05E1B52"/>
@@ -8272,7 +8708,7 @@
       </w:rPr>
     </w:lvl>
   </w:abstractNum>
-  <w:abstractNum w:abstractNumId="5">
+  <w:abstractNum w:abstractNumId="6">
     <w:nsid w:val="1F8E48AC"/>
     <w:multiLevelType w:val="multilevel"/>
     <w:tmpl w:val="0807001F"/>
@@ -8358,7 +8794,7 @@
       </w:pPr>
     </w:lvl>
   </w:abstractNum>
-  <w:abstractNum w:abstractNumId="6">
+  <w:abstractNum w:abstractNumId="7">
     <w:nsid w:val="21AB550D"/>
     <w:multiLevelType w:val="hybridMultilevel"/>
     <w:tmpl w:val="011E213C"/>
@@ -8444,7 +8880,7 @@
       </w:pPr>
     </w:lvl>
   </w:abstractNum>
-  <w:abstractNum w:abstractNumId="7">
+  <w:abstractNum w:abstractNumId="8">
     <w:nsid w:val="25C776FD"/>
     <w:multiLevelType w:val="hybridMultilevel"/>
     <w:tmpl w:val="119844FA"/>
@@ -8533,7 +8969,7 @@
       </w:pPr>
     </w:lvl>
   </w:abstractNum>
-  <w:abstractNum w:abstractNumId="8">
+  <w:abstractNum w:abstractNumId="9">
     <w:nsid w:val="2A4B3CDD"/>
     <w:multiLevelType w:val="hybridMultilevel"/>
     <w:tmpl w:val="119844FA"/>
@@ -8622,7 +9058,7 @@
       </w:pPr>
     </w:lvl>
   </w:abstractNum>
-  <w:abstractNum w:abstractNumId="9">
+  <w:abstractNum w:abstractNumId="10">
     <w:nsid w:val="2AAC34F8"/>
     <w:multiLevelType w:val="hybridMultilevel"/>
     <w:tmpl w:val="87DEF254"/>
@@ -8708,7 +9144,7 @@
       </w:pPr>
     </w:lvl>
   </w:abstractNum>
-  <w:abstractNum w:abstractNumId="10">
+  <w:abstractNum w:abstractNumId="11">
     <w:nsid w:val="30915656"/>
     <w:multiLevelType w:val="hybridMultilevel"/>
     <w:tmpl w:val="70CCAAA8"/>
@@ -8797,7 +9233,7 @@
       </w:pPr>
     </w:lvl>
   </w:abstractNum>
-  <w:abstractNum w:abstractNumId="11">
+  <w:abstractNum w:abstractNumId="12">
     <w:nsid w:val="45C66E52"/>
     <w:multiLevelType w:val="multilevel"/>
     <w:tmpl w:val="76B2FF76"/>
@@ -8895,10 +9331,10 @@
       </w:pPr>
     </w:lvl>
   </w:abstractNum>
-  <w:abstractNum w:abstractNumId="12">
+  <w:abstractNum w:abstractNumId="13">
     <w:nsid w:val="54EB04D0"/>
     <w:multiLevelType w:val="hybridMultilevel"/>
-    <w:tmpl w:val="A1EED6E2"/>
+    <w:tmpl w:val="D32E0E32"/>
     <w:lvl w:ilvl="0" w:tplc="08070001">
       <w:start w:val="1"/>
       <w:numFmt w:val="bullet"/>
@@ -9008,7 +9444,7 @@
       </w:rPr>
     </w:lvl>
   </w:abstractNum>
-  <w:abstractNum w:abstractNumId="13">
+  <w:abstractNum w:abstractNumId="14">
     <w:nsid w:val="55D6368E"/>
     <w:multiLevelType w:val="hybridMultilevel"/>
     <w:tmpl w:val="CE9A7442"/>
@@ -9097,7 +9533,7 @@
       </w:pPr>
     </w:lvl>
   </w:abstractNum>
-  <w:abstractNum w:abstractNumId="14">
+  <w:abstractNum w:abstractNumId="15">
     <w:nsid w:val="57BD298F"/>
     <w:multiLevelType w:val="hybridMultilevel"/>
     <w:tmpl w:val="0D86155C"/>
@@ -9210,7 +9646,7 @@
       </w:rPr>
     </w:lvl>
   </w:abstractNum>
-  <w:abstractNum w:abstractNumId="15">
+  <w:abstractNum w:abstractNumId="16">
     <w:nsid w:val="58534026"/>
     <w:multiLevelType w:val="multilevel"/>
     <w:tmpl w:val="85E66DE6"/>
@@ -9359,7 +9795,7 @@
       </w:rPr>
     </w:lvl>
   </w:abstractNum>
-  <w:abstractNum w:abstractNumId="16">
+  <w:abstractNum w:abstractNumId="17">
     <w:nsid w:val="64AD7EAF"/>
     <w:multiLevelType w:val="hybridMultilevel"/>
     <w:tmpl w:val="89364166"/>
@@ -9448,7 +9884,7 @@
       </w:pPr>
     </w:lvl>
   </w:abstractNum>
-  <w:abstractNum w:abstractNumId="17">
+  <w:abstractNum w:abstractNumId="18">
     <w:nsid w:val="66620F4C"/>
     <w:multiLevelType w:val="multilevel"/>
     <w:tmpl w:val="FEBC3BE4"/>
@@ -9597,7 +10033,7 @@
       </w:rPr>
     </w:lvl>
   </w:abstractNum>
-  <w:abstractNum w:abstractNumId="18">
+  <w:abstractNum w:abstractNumId="19">
     <w:nsid w:val="6BC0634B"/>
     <w:multiLevelType w:val="multilevel"/>
     <w:tmpl w:val="0807001F"/>
@@ -9684,61 +10120,64 @@
     </w:lvl>
   </w:abstractNum>
   <w:num w:numId="1">
+    <w:abstractNumId w:val="7"/>
+  </w:num>
+  <w:num w:numId="2">
     <w:abstractNumId w:val="6"/>
   </w:num>
-  <w:num w:numId="2">
+  <w:num w:numId="3">
+    <w:abstractNumId w:val="19"/>
+  </w:num>
+  <w:num w:numId="4">
+    <w:abstractNumId w:val="12"/>
+  </w:num>
+  <w:num w:numId="5">
+    <w:abstractNumId w:val="10"/>
+  </w:num>
+  <w:num w:numId="6">
+    <w:abstractNumId w:val="16"/>
+  </w:num>
+  <w:num w:numId="7">
+    <w:abstractNumId w:val="18"/>
+  </w:num>
+  <w:num w:numId="8">
+    <w:abstractNumId w:val="1"/>
+  </w:num>
+  <w:num w:numId="9">
+    <w:abstractNumId w:val="4"/>
+  </w:num>
+  <w:num w:numId="10">
+    <w:abstractNumId w:val="3"/>
+  </w:num>
+  <w:num w:numId="11">
+    <w:abstractNumId w:val="14"/>
+  </w:num>
+  <w:num w:numId="12">
+    <w:abstractNumId w:val="8"/>
+  </w:num>
+  <w:num w:numId="13">
+    <w:abstractNumId w:val="9"/>
+  </w:num>
+  <w:num w:numId="14">
     <w:abstractNumId w:val="5"/>
   </w:num>
-  <w:num w:numId="3">
-    <w:abstractNumId w:val="18"/>
-  </w:num>
-  <w:num w:numId="4">
+  <w:num w:numId="15">
     <w:abstractNumId w:val="11"/>
   </w:num>
-  <w:num w:numId="5">
-    <w:abstractNumId w:val="9"/>
+  <w:num w:numId="16">
+    <w:abstractNumId w:val="17"/>
   </w:num>
-  <w:num w:numId="6">
+  <w:num w:numId="17">
+    <w:abstractNumId w:val="2"/>
+  </w:num>
+  <w:num w:numId="18">
+    <w:abstractNumId w:val="13"/>
+  </w:num>
+  <w:num w:numId="19">
     <w:abstractNumId w:val="15"/>
   </w:num>
-  <w:num w:numId="7">
-    <w:abstractNumId w:val="17"/>
-  </w:num>
-  <w:num w:numId="8">
+  <w:num w:numId="20">
     <w:abstractNumId w:val="0"/>
-  </w:num>
-  <w:num w:numId="9">
-    <w:abstractNumId w:val="3"/>
-  </w:num>
-  <w:num w:numId="10">
-    <w:abstractNumId w:val="2"/>
-  </w:num>
-  <w:num w:numId="11">
-    <w:abstractNumId w:val="13"/>
-  </w:num>
-  <w:num w:numId="12">
-    <w:abstractNumId w:val="7"/>
-  </w:num>
-  <w:num w:numId="13">
-    <w:abstractNumId w:val="8"/>
-  </w:num>
-  <w:num w:numId="14">
-    <w:abstractNumId w:val="4"/>
-  </w:num>
-  <w:num w:numId="15">
-    <w:abstractNumId w:val="10"/>
-  </w:num>
-  <w:num w:numId="16">
-    <w:abstractNumId w:val="16"/>
-  </w:num>
-  <w:num w:numId="17">
-    <w:abstractNumId w:val="1"/>
-  </w:num>
-  <w:num w:numId="18">
-    <w:abstractNumId w:val="12"/>
-  </w:num>
-  <w:num w:numId="19">
-    <w:abstractNumId w:val="14"/>
   </w:num>
 </w:numbering>
 </file>
@@ -12994,11 +13433,11 @@
         </c:dLbls>
         <c:marker val="1"/>
         <c:smooth val="0"/>
-        <c:axId val="217432832"/>
-        <c:axId val="217434752"/>
+        <c:axId val="129697664"/>
+        <c:axId val="129699200"/>
       </c:lineChart>
       <c:catAx>
-        <c:axId val="217432832"/>
+        <c:axId val="129697664"/>
         <c:scaling>
           <c:orientation val="minMax"/>
         </c:scaling>
@@ -13007,7 +13446,7 @@
         <c:majorTickMark val="out"/>
         <c:minorTickMark val="none"/>
         <c:tickLblPos val="nextTo"/>
-        <c:crossAx val="217434752"/>
+        <c:crossAx val="129699200"/>
         <c:crosses val="autoZero"/>
         <c:auto val="1"/>
         <c:lblAlgn val="ctr"/>
@@ -13015,7 +13454,7 @@
         <c:noMultiLvlLbl val="0"/>
       </c:catAx>
       <c:valAx>
-        <c:axId val="217434752"/>
+        <c:axId val="129699200"/>
         <c:scaling>
           <c:orientation val="minMax"/>
         </c:scaling>
@@ -13026,7 +13465,7 @@
         <c:majorTickMark val="out"/>
         <c:minorTickMark val="none"/>
         <c:tickLblPos val="nextTo"/>
-        <c:crossAx val="217432832"/>
+        <c:crossAx val="129697664"/>
         <c:crosses val="autoZero"/>
         <c:crossBetween val="between"/>
       </c:valAx>
@@ -13634,11 +14073,11 @@
           <c:showBubbleSize val="0"/>
         </c:dLbls>
         <c:gapWidth val="150"/>
-        <c:axId val="212857216"/>
-        <c:axId val="212858752"/>
+        <c:axId val="123262080"/>
+        <c:axId val="123263616"/>
       </c:barChart>
       <c:catAx>
-        <c:axId val="212857216"/>
+        <c:axId val="123262080"/>
         <c:scaling>
           <c:orientation val="maxMin"/>
         </c:scaling>
@@ -13647,7 +14086,7 @@
         <c:majorTickMark val="out"/>
         <c:minorTickMark val="none"/>
         <c:tickLblPos val="nextTo"/>
-        <c:crossAx val="212858752"/>
+        <c:crossAx val="123263616"/>
         <c:crosses val="autoZero"/>
         <c:auto val="1"/>
         <c:lblAlgn val="ctr"/>
@@ -13655,7 +14094,7 @@
         <c:noMultiLvlLbl val="0"/>
       </c:catAx>
       <c:valAx>
-        <c:axId val="212858752"/>
+        <c:axId val="123263616"/>
         <c:scaling>
           <c:orientation val="minMax"/>
           <c:max val="4"/>
@@ -13697,7 +14136,7 @@
         <c:majorTickMark val="out"/>
         <c:minorTickMark val="none"/>
         <c:tickLblPos val="nextTo"/>
-        <c:crossAx val="212857216"/>
+        <c:crossAx val="123262080"/>
         <c:crosses val="autoZero"/>
         <c:crossBetween val="between"/>
         <c:majorUnit val="1"/>
@@ -14340,11 +14779,11 @@
         </c:dLbls>
         <c:gapWidth val="75"/>
         <c:overlap val="-25"/>
-        <c:axId val="217197184"/>
-        <c:axId val="217207168"/>
+        <c:axId val="125373824"/>
+        <c:axId val="125396096"/>
       </c:barChart>
       <c:catAx>
-        <c:axId val="217197184"/>
+        <c:axId val="125373824"/>
         <c:scaling>
           <c:orientation val="maxMin"/>
         </c:scaling>
@@ -14353,7 +14792,7 @@
         <c:majorTickMark val="none"/>
         <c:minorTickMark val="none"/>
         <c:tickLblPos val="nextTo"/>
-        <c:crossAx val="217207168"/>
+        <c:crossAx val="125396096"/>
         <c:crosses val="autoZero"/>
         <c:auto val="1"/>
         <c:lblAlgn val="ctr"/>
@@ -14362,7 +14801,7 @@
         <c:noMultiLvlLbl val="0"/>
       </c:catAx>
       <c:valAx>
-        <c:axId val="217207168"/>
+        <c:axId val="125396096"/>
         <c:scaling>
           <c:orientation val="minMax"/>
           <c:max val="4"/>
@@ -14406,7 +14845,7 @@
         <c:majorTickMark val="none"/>
         <c:minorTickMark val="none"/>
         <c:tickLblPos val="nextTo"/>
-        <c:crossAx val="217197184"/>
+        <c:crossAx val="125373824"/>
         <c:crosses val="autoZero"/>
         <c:crossBetween val="between"/>
         <c:majorUnit val="1"/>
@@ -14801,11 +15240,11 @@
         </c:dLbls>
         <c:bubbleScale val="100"/>
         <c:showNegBubbles val="0"/>
-        <c:axId val="217408640"/>
-        <c:axId val="217410176"/>
+        <c:axId val="131614592"/>
+        <c:axId val="131616128"/>
       </c:bubbleChart>
       <c:valAx>
-        <c:axId val="217408640"/>
+        <c:axId val="131614592"/>
         <c:scaling>
           <c:orientation val="minMax"/>
           <c:max val="5"/>
@@ -14818,12 +15257,12 @@
         <c:majorTickMark val="out"/>
         <c:minorTickMark val="none"/>
         <c:tickLblPos val="nextTo"/>
-        <c:crossAx val="217410176"/>
+        <c:crossAx val="131616128"/>
         <c:crosses val="autoZero"/>
         <c:crossBetween val="midCat"/>
       </c:valAx>
       <c:valAx>
-        <c:axId val="217410176"/>
+        <c:axId val="131616128"/>
         <c:scaling>
           <c:orientation val="maxMin"/>
           <c:max val="4.5"/>
@@ -14836,7 +15275,7 @@
         <c:majorTickMark val="out"/>
         <c:minorTickMark val="none"/>
         <c:tickLblPos val="nextTo"/>
-        <c:crossAx val="217408640"/>
+        <c:crossAx val="131614592"/>
         <c:crosses val="autoZero"/>
         <c:crossBetween val="midCat"/>
         <c:majorUnit val="1"/>
@@ -15152,7 +15591,7 @@
 </file>
 
 <file path=customXml/itemProps1.xml><?xml version="1.0" encoding="utf-8"?>
-<ds:datastoreItem xmlns:ds="http://schemas.openxmlformats.org/officeDocument/2006/customXml" ds:itemID="{A6EDB1CC-8518-4732-AE0E-65E7F6A3AF3C}">
+<ds:datastoreItem xmlns:ds="http://schemas.openxmlformats.org/officeDocument/2006/customXml" ds:itemID="{6151BDE9-1930-4007-B706-A03F47C6B56E}">
   <ds:schemaRefs>
     <ds:schemaRef ds:uri="http://schemas.openxmlformats.org/officeDocument/2006/bibliography"/>
   </ds:schemaRefs>

</xml_diff>